<commit_message>
Edit typo in title
</commit_message>
<xml_diff>
--- a/task1/asg2-task1.docx
+++ b/task1/asg2-task1.docx
@@ -1,6 +1,6 @@
 
 <file path=word/document.xml><?xml version="1.0" encoding="utf-8"?>
-<w:document xmlns:wpc="http://schemas.microsoft.com/office/word/2010/wordprocessingCanvas" xmlns:mc="http://schemas.openxmlformats.org/markup-compatibility/2006" xmlns:o="urn:schemas-microsoft-com:office:office" xmlns:r="http://schemas.openxmlformats.org/officeDocument/2006/relationships" xmlns:m="http://schemas.openxmlformats.org/officeDocument/2006/math" xmlns:v="urn:schemas-microsoft-com:vml" xmlns:wp14="http://schemas.microsoft.com/office/word/2010/wordprocessingDrawing" xmlns:wp="http://schemas.openxmlformats.org/drawingml/2006/wordprocessingDrawing" xmlns:w10="urn:schemas-microsoft-com:office:word" xmlns:w="http://schemas.openxmlformats.org/wordprocessingml/2006/main" xmlns:w14="http://schemas.microsoft.com/office/word/2010/wordml" xmlns:w15="http://schemas.microsoft.com/office/word/2012/wordml" xmlns:wpg="http://schemas.microsoft.com/office/word/2010/wordprocessingGroup" xmlns:wpi="http://schemas.microsoft.com/office/word/2010/wordprocessingInk" xmlns:wne="http://schemas.microsoft.com/office/word/2006/wordml" xmlns:wps="http://schemas.microsoft.com/office/word/2010/wordprocessingShape" mc:Ignorable="w14 w15 wp14">
+<w:document xmlns:wpc="http://schemas.microsoft.com/office/word/2010/wordprocessingCanvas" xmlns:cx="http://schemas.microsoft.com/office/drawing/2014/chartex" xmlns:cx1="http://schemas.microsoft.com/office/drawing/2015/9/8/chartex" xmlns:cx2="http://schemas.microsoft.com/office/drawing/2015/10/21/chartex" xmlns:mc="http://schemas.openxmlformats.org/markup-compatibility/2006" xmlns:o="urn:schemas-microsoft-com:office:office" xmlns:r="http://schemas.openxmlformats.org/officeDocument/2006/relationships" xmlns:m="http://schemas.openxmlformats.org/officeDocument/2006/math" xmlns:v="urn:schemas-microsoft-com:vml" xmlns:wp14="http://schemas.microsoft.com/office/word/2010/wordprocessingDrawing" xmlns:wp="http://schemas.openxmlformats.org/drawingml/2006/wordprocessingDrawing" xmlns:w10="urn:schemas-microsoft-com:office:word" xmlns:w="http://schemas.openxmlformats.org/wordprocessingml/2006/main" xmlns:w14="http://schemas.microsoft.com/office/word/2010/wordml" xmlns:w15="http://schemas.microsoft.com/office/word/2012/wordml" xmlns:w16se="http://schemas.microsoft.com/office/word/2015/wordml/symex" xmlns:wpg="http://schemas.microsoft.com/office/word/2010/wordprocessingGroup" xmlns:wpi="http://schemas.microsoft.com/office/word/2010/wordprocessingInk" xmlns:wne="http://schemas.microsoft.com/office/word/2006/wordml" xmlns:wps="http://schemas.microsoft.com/office/word/2010/wordprocessingShape" mc:Ignorable="w14 w15 w16se wp14">
   <w:background w:color="FFFFFF"/>
   <w:body>
     <w:p>
@@ -20,7 +20,27 @@
           <w:sz w:val="42"/>
           <w:szCs w:val="42"/>
         </w:rPr>
-        <w:t>Task 2: Dead Function Analysis</w:t>
+        <w:t xml:space="preserve">Task </w:t>
+      </w:r>
+      <w:r>
+        <w:rPr>
+          <w:rFonts w:ascii="Cambria" w:hAnsi="Cambria"/>
+          <w:b/>
+          <w:sz w:val="42"/>
+          <w:szCs w:val="42"/>
+        </w:rPr>
+        <w:t>1</w:t>
+      </w:r>
+      <w:bookmarkStart w:id="0" w:name="_GoBack"/>
+      <w:bookmarkEnd w:id="0"/>
+      <w:r>
+        <w:rPr>
+          <w:rFonts w:ascii="Cambria" w:hAnsi="Cambria"/>
+          <w:b/>
+          <w:sz w:val="42"/>
+          <w:szCs w:val="42"/>
+        </w:rPr>
+        <w:t>: Dead Function Analysis</w:t>
       </w:r>
     </w:p>
     <w:p/>
@@ -290,8 +310,8 @@
           <w:rFonts w:ascii="Cambria" w:hAnsi="Cambria"/>
         </w:rPr>
       </w:pPr>
-      <w:bookmarkStart w:id="0" w:name="_10p4locooesu" w:colFirst="0" w:colLast="0"/>
-      <w:bookmarkEnd w:id="0"/>
+      <w:bookmarkStart w:id="1" w:name="_10p4locooesu" w:colFirst="0" w:colLast="0"/>
+      <w:bookmarkEnd w:id="1"/>
       <w:r>
         <w:rPr>
           <w:rFonts w:ascii="Cambria" w:hAnsi="Cambria"/>
@@ -2185,10 +2205,10 @@
           <w:rFonts w:ascii="Cambria" w:hAnsi="Cambria"/>
         </w:rPr>
       </w:pPr>
-      <w:bookmarkStart w:id="1" w:name="_h2e2emz6cvxm" w:colFirst="0" w:colLast="0"/>
-      <w:bookmarkStart w:id="2" w:name="_rpfqk27v35nl" w:colFirst="0" w:colLast="0"/>
-      <w:bookmarkEnd w:id="1"/>
+      <w:bookmarkStart w:id="2" w:name="_h2e2emz6cvxm" w:colFirst="0" w:colLast="0"/>
+      <w:bookmarkStart w:id="3" w:name="_rpfqk27v35nl" w:colFirst="0" w:colLast="0"/>
       <w:bookmarkEnd w:id="2"/>
+      <w:bookmarkEnd w:id="3"/>
       <w:r>
         <w:rPr>
           <w:rFonts w:ascii="Cambria" w:hAnsi="Cambria"/>
@@ -2610,8 +2630,8 @@
           <w:rFonts w:ascii="Cambria" w:hAnsi="Cambria"/>
         </w:rPr>
       </w:pPr>
-      <w:bookmarkStart w:id="3" w:name="_qvtvhrawp9lb" w:colFirst="0" w:colLast="0"/>
-      <w:bookmarkEnd w:id="3"/>
+      <w:bookmarkStart w:id="4" w:name="_qvtvhrawp9lb" w:colFirst="0" w:colLast="0"/>
+      <w:bookmarkEnd w:id="4"/>
       <w:r>
         <w:rPr>
           <w:rFonts w:ascii="Cambria" w:hAnsi="Cambria"/>
@@ -4434,39 +4454,7 @@
           <w:sz w:val="30"/>
           <w:szCs w:val="30"/>
         </w:rPr>
-        <w:t xml:space="preserve">Case </w:t>
-      </w:r>
-      <w:r>
-        <w:rPr>
-          <w:rFonts w:ascii="Cambria" w:hAnsi="Cambria"/>
-          <w:sz w:val="30"/>
-          <w:szCs w:val="30"/>
-        </w:rPr>
-        <w:t>2</w:t>
-      </w:r>
-      <w:r>
-        <w:rPr>
-          <w:rFonts w:ascii="Cambria" w:hAnsi="Cambria"/>
-          <w:sz w:val="30"/>
-          <w:szCs w:val="30"/>
-        </w:rPr>
-        <w:t xml:space="preserve">: Direct Assignment to </w:t>
-      </w:r>
-      <w:r>
-        <w:rPr>
-          <w:rFonts w:ascii="Cambria" w:hAnsi="Cambria"/>
-          <w:sz w:val="30"/>
-          <w:szCs w:val="30"/>
-        </w:rPr>
-        <w:t>Glob</w:t>
-      </w:r>
-      <w:r>
-        <w:rPr>
-          <w:rFonts w:ascii="Cambria" w:hAnsi="Cambria"/>
-          <w:sz w:val="30"/>
-          <w:szCs w:val="30"/>
-        </w:rPr>
-        <w:t>al Variables</w:t>
+        <w:t>Case 2: Direct Assignment to Global Variables</w:t>
       </w:r>
     </w:p>
     <w:tbl>
@@ -4512,13 +4500,7 @@
               <w:rPr>
                 <w:rFonts w:ascii="Cambria" w:hAnsi="Cambria"/>
               </w:rPr>
-              <w:t>() { }</w:t>
-            </w:r>
-            <w:r>
-              <w:rPr>
-                <w:rFonts w:ascii="Cambria" w:hAnsi="Cambria"/>
-              </w:rPr>
-              <w:t xml:space="preserve"> </w:t>
+              <w:t xml:space="preserve">() { } </w:t>
             </w:r>
           </w:p>
           <w:p>
@@ -4681,31 +4663,7 @@
           <w:sz w:val="30"/>
           <w:szCs w:val="30"/>
         </w:rPr>
-        <w:t xml:space="preserve">Case </w:t>
-      </w:r>
-      <w:r>
-        <w:rPr>
-          <w:rFonts w:ascii="Cambria" w:hAnsi="Cambria"/>
-          <w:sz w:val="30"/>
-          <w:szCs w:val="30"/>
-        </w:rPr>
-        <w:t>3</w:t>
-      </w:r>
-      <w:r>
-        <w:rPr>
-          <w:rFonts w:ascii="Cambria" w:hAnsi="Cambria"/>
-          <w:sz w:val="30"/>
-          <w:szCs w:val="30"/>
-        </w:rPr>
-        <w:t xml:space="preserve">: </w:t>
-      </w:r>
-      <w:r>
-        <w:rPr>
-          <w:rFonts w:ascii="Cambria" w:hAnsi="Cambria"/>
-          <w:sz w:val="30"/>
-          <w:szCs w:val="30"/>
-        </w:rPr>
-        <w:t>Multiple Direct Assignments</w:t>
+        <w:t>Case 3: Multiple Direct Assignments</w:t>
       </w:r>
     </w:p>
     <w:p>
@@ -4990,31 +4948,7 @@
           <w:sz w:val="30"/>
           <w:szCs w:val="30"/>
         </w:rPr>
-        <w:t xml:space="preserve">Case </w:t>
-      </w:r>
-      <w:r>
-        <w:rPr>
-          <w:rFonts w:ascii="Cambria" w:hAnsi="Cambria"/>
-          <w:sz w:val="30"/>
-          <w:szCs w:val="30"/>
-        </w:rPr>
-        <w:t>4</w:t>
-      </w:r>
-      <w:r>
-        <w:rPr>
-          <w:rFonts w:ascii="Cambria" w:hAnsi="Cambria"/>
-          <w:sz w:val="30"/>
-          <w:szCs w:val="30"/>
-        </w:rPr>
-        <w:t xml:space="preserve">: </w:t>
-      </w:r>
-      <w:r>
-        <w:rPr>
-          <w:rFonts w:ascii="Cambria" w:hAnsi="Cambria"/>
-          <w:sz w:val="30"/>
-          <w:szCs w:val="30"/>
-        </w:rPr>
-        <w:t>Non-Function Assignment to Function Pointers</w:t>
+        <w:t>Case 4: Non-Function Assignment to Function Pointers</w:t>
       </w:r>
     </w:p>
     <w:p>
@@ -5214,13 +5148,7 @@
               <w:rPr>
                 <w:rFonts w:ascii="Cambria" w:hAnsi="Cambria"/>
               </w:rPr>
-              <w:t xml:space="preserve">p = </w:t>
-            </w:r>
-            <w:r>
-              <w:rPr>
-                <w:rFonts w:ascii="Cambria" w:hAnsi="Cambria"/>
-              </w:rPr>
-              <w:t>(void*)0x12345;</w:t>
+              <w:t>p = (void*)0x12345;</w:t>
             </w:r>
           </w:p>
           <w:p>
@@ -5648,23 +5576,7 @@
           <w:sz w:val="30"/>
           <w:szCs w:val="30"/>
         </w:rPr>
-        <w:t>: Function P</w:t>
-      </w:r>
-      <w:r>
-        <w:rPr>
-          <w:rFonts w:ascii="Cambria" w:hAnsi="Cambria"/>
-          <w:sz w:val="30"/>
-          <w:szCs w:val="30"/>
-        </w:rPr>
-        <w:t>ointer from Pointers to</w:t>
-      </w:r>
-      <w:r>
-        <w:rPr>
-          <w:rFonts w:ascii="Cambria" w:hAnsi="Cambria"/>
-          <w:sz w:val="30"/>
-          <w:szCs w:val="30"/>
-        </w:rPr>
-        <w:t xml:space="preserve"> </w:t>
+        <w:t xml:space="preserve">: Function Pointer from Pointers to </w:t>
       </w:r>
       <w:proofErr w:type="spellStart"/>
       <w:r>
@@ -5853,25 +5765,7 @@
               <w:rPr>
                 <w:rFonts w:ascii="Cambria" w:hAnsi="Cambria"/>
               </w:rPr>
-              <w:t xml:space="preserve">happy </w:t>
-            </w:r>
-            <w:r>
-              <w:rPr>
-                <w:rFonts w:ascii="Cambria" w:hAnsi="Cambria"/>
-              </w:rPr>
-              <w:t>*</w:t>
-            </w:r>
-            <w:r>
-              <w:rPr>
-                <w:rFonts w:ascii="Cambria" w:hAnsi="Cambria"/>
-              </w:rPr>
-              <w:t>h</w:t>
-            </w:r>
-            <w:r>
-              <w:rPr>
-                <w:rFonts w:ascii="Cambria" w:hAnsi="Cambria"/>
-              </w:rPr>
-              <w:t xml:space="preserve"> = </w:t>
+              <w:t xml:space="preserve">happy *h = </w:t>
             </w:r>
             <w:proofErr w:type="spellStart"/>
             <w:r>
@@ -5899,8 +5793,31 @@
               <w:rPr>
                 <w:rFonts w:ascii="Cambria" w:hAnsi="Cambria"/>
               </w:rPr>
-              <w:t>(happy))</w:t>
-            </w:r>
+              <w:t>(happy));</w:t>
+            </w:r>
+          </w:p>
+          <w:p>
+            <w:pPr>
+              <w:ind w:left="720"/>
+              <w:jc w:val="both"/>
+              <w:rPr>
+                <w:rFonts w:ascii="Cambria" w:hAnsi="Cambria"/>
+              </w:rPr>
+            </w:pPr>
+            <w:r>
+              <w:rPr>
+                <w:rFonts w:ascii="Cambria" w:hAnsi="Cambria"/>
+              </w:rPr>
+              <w:t>h-&gt;p = &amp;</w:t>
+            </w:r>
+            <w:proofErr w:type="spellStart"/>
+            <w:r>
+              <w:rPr>
+                <w:rFonts w:ascii="Cambria" w:hAnsi="Cambria"/>
+              </w:rPr>
+              <w:t>abc</w:t>
+            </w:r>
+            <w:proofErr w:type="spellEnd"/>
             <w:r>
               <w:rPr>
                 <w:rFonts w:ascii="Cambria" w:hAnsi="Cambria"/>
@@ -5920,27 +5837,7 @@
               <w:rPr>
                 <w:rFonts w:ascii="Cambria" w:hAnsi="Cambria"/>
               </w:rPr>
-              <w:t>h-&gt;</w:t>
-            </w:r>
-            <w:r>
-              <w:rPr>
-                <w:rFonts w:ascii="Cambria" w:hAnsi="Cambria"/>
-              </w:rPr>
-              <w:t>p = &amp;</w:t>
-            </w:r>
-            <w:proofErr w:type="spellStart"/>
-            <w:r>
-              <w:rPr>
-                <w:rFonts w:ascii="Cambria" w:hAnsi="Cambria"/>
-              </w:rPr>
-              <w:t>abc</w:t>
-            </w:r>
-            <w:proofErr w:type="spellEnd"/>
-            <w:r>
-              <w:rPr>
-                <w:rFonts w:ascii="Cambria" w:hAnsi="Cambria"/>
-              </w:rPr>
-              <w:t>;</w:t>
+              <w:t>…</w:t>
             </w:r>
           </w:p>
           <w:p>
@@ -5955,28 +5852,7 @@
               <w:rPr>
                 <w:rFonts w:ascii="Cambria" w:hAnsi="Cambria"/>
               </w:rPr>
-              <w:t>…</w:t>
-            </w:r>
-          </w:p>
-          <w:p>
-            <w:pPr>
-              <w:ind w:left="720"/>
-              <w:jc w:val="both"/>
-              <w:rPr>
-                <w:rFonts w:ascii="Cambria" w:hAnsi="Cambria"/>
-              </w:rPr>
-            </w:pPr>
-            <w:r>
-              <w:rPr>
-                <w:rFonts w:ascii="Cambria" w:hAnsi="Cambria"/>
-              </w:rPr>
-              <w:t>h-&gt;</w:t>
-            </w:r>
-            <w:r>
-              <w:rPr>
-                <w:rFonts w:ascii="Cambria" w:hAnsi="Cambria"/>
-              </w:rPr>
-              <w:t>p();</w:t>
+              <w:t>h-&gt;p();</w:t>
             </w:r>
           </w:p>
           <w:p>
@@ -6169,7 +6045,21 @@
         <w:rPr>
           <w:rFonts w:ascii="Cambria" w:hAnsi="Cambria"/>
         </w:rPr>
-        <w:t xml:space="preserve">Although 0=0 will always evaluate to true, </w:t>
+        <w:t xml:space="preserve">Although 0=0 will always evaluate </w:t>
+      </w:r>
+      <w:proofErr w:type="gramStart"/>
+      <w:r>
+        <w:rPr>
+          <w:rFonts w:ascii="Cambria" w:hAnsi="Cambria"/>
+        </w:rPr>
+        <w:t>to</w:t>
+      </w:r>
+      <w:proofErr w:type="gramEnd"/>
+      <w:r>
+        <w:rPr>
+          <w:rFonts w:ascii="Cambria" w:hAnsi="Cambria"/>
+        </w:rPr>
+        <w:t xml:space="preserve"> true, </w:t>
       </w:r>
       <w:r>
         <w:rPr>
@@ -6181,21 +6071,7 @@
         <w:rPr>
           <w:rFonts w:ascii="Cambria" w:hAnsi="Cambria"/>
         </w:rPr>
-        <w:t xml:space="preserve">statement to be false and its contents be never executed, </w:t>
-      </w:r>
-      <w:proofErr w:type="gramStart"/>
-      <w:r>
-        <w:rPr>
-          <w:rFonts w:ascii="Cambria" w:hAnsi="Cambria"/>
-        </w:rPr>
-        <w:t>test1(</w:t>
-      </w:r>
-      <w:proofErr w:type="gramEnd"/>
-      <w:r>
-        <w:rPr>
-          <w:rFonts w:ascii="Cambria" w:hAnsi="Cambria"/>
-        </w:rPr>
-        <w:t>) is not detected as a dead function.</w:t>
+        <w:t>statement to be false and its contents be never executed, test1() is not detected as a dead function.</w:t>
       </w:r>
     </w:p>
     <w:p>
@@ -6310,35 +6186,7 @@
         <w:rPr>
           <w:rFonts w:ascii="Cambria" w:hAnsi="Cambria"/>
         </w:rPr>
-        <w:t xml:space="preserve">owever, </w:t>
-      </w:r>
-      <w:proofErr w:type="gramStart"/>
-      <w:r>
-        <w:rPr>
-          <w:rFonts w:ascii="Cambria" w:hAnsi="Cambria"/>
-        </w:rPr>
-        <w:t>test2(</w:t>
-      </w:r>
-      <w:proofErr w:type="gramEnd"/>
-      <w:r>
-        <w:rPr>
-          <w:rFonts w:ascii="Cambria" w:hAnsi="Cambria"/>
-        </w:rPr>
-        <w:t xml:space="preserve">) is not detected as a dead function. Nevertheless, if the variable x is replaced by a value, for example, 5==5, the algorithm will then be able to detect </w:t>
-      </w:r>
-      <w:proofErr w:type="gramStart"/>
-      <w:r>
-        <w:rPr>
-          <w:rFonts w:ascii="Cambria" w:hAnsi="Cambria"/>
-        </w:rPr>
-        <w:t>test2(</w:t>
-      </w:r>
-      <w:proofErr w:type="gramEnd"/>
-      <w:r>
-        <w:rPr>
-          <w:rFonts w:ascii="Cambria" w:hAnsi="Cambria"/>
-        </w:rPr>
-        <w:t>) as a dead function.</w:t>
+        <w:t>owever, test2() is not detected as a dead function. Nevertheless, if the variable x is replaced by a value, for example, 5==5, the algorithm will then be able to detect test2() as a dead function.</w:t>
       </w:r>
     </w:p>
     <w:p>
@@ -6609,13 +6457,7 @@
               <w:rPr>
                 <w:rFonts w:ascii="Cambria" w:hAnsi="Cambria"/>
               </w:rPr>
-              <w:t>(</w:t>
-            </w:r>
-            <w:r>
-              <w:rPr>
-                <w:rFonts w:ascii="Cambria" w:hAnsi="Cambria"/>
-              </w:rPr>
-              <w:t>&amp;</w:t>
+              <w:t>(&amp;</w:t>
             </w:r>
             <w:proofErr w:type="spellStart"/>
             <w:r>
@@ -6629,13 +6471,7 @@
               <w:rPr>
                 <w:rFonts w:ascii="Cambria" w:hAnsi="Cambria"/>
               </w:rPr>
-              <w:t>)</w:t>
-            </w:r>
-            <w:r>
-              <w:rPr>
-                <w:rFonts w:ascii="Cambria" w:hAnsi="Cambria"/>
-              </w:rPr>
-              <w:t>;</w:t>
+              <w:t>);</w:t>
             </w:r>
           </w:p>
           <w:p>
@@ -6731,8 +6567,6 @@
               </w:rPr>
               <w:t>}</w:t>
             </w:r>
-            <w:bookmarkStart w:id="4" w:name="_GoBack"/>
-            <w:bookmarkEnd w:id="4"/>
           </w:p>
         </w:tc>
       </w:tr>
@@ -6756,7 +6590,7 @@
 </file>
 
 <file path=word/numbering.xml><?xml version="1.0" encoding="utf-8"?>
-<w:numbering xmlns:wpc="http://schemas.microsoft.com/office/word/2010/wordprocessingCanvas" xmlns:mc="http://schemas.openxmlformats.org/markup-compatibility/2006" xmlns:o="urn:schemas-microsoft-com:office:office" xmlns:r="http://schemas.openxmlformats.org/officeDocument/2006/relationships" xmlns:m="http://schemas.openxmlformats.org/officeDocument/2006/math" xmlns:v="urn:schemas-microsoft-com:vml" xmlns:wp14="http://schemas.microsoft.com/office/word/2010/wordprocessingDrawing" xmlns:wp="http://schemas.openxmlformats.org/drawingml/2006/wordprocessingDrawing" xmlns:w10="urn:schemas-microsoft-com:office:word" xmlns:w="http://schemas.openxmlformats.org/wordprocessingml/2006/main" xmlns:w14="http://schemas.microsoft.com/office/word/2010/wordml" xmlns:w15="http://schemas.microsoft.com/office/word/2012/wordml" xmlns:wpg="http://schemas.microsoft.com/office/word/2010/wordprocessingGroup" xmlns:wpi="http://schemas.microsoft.com/office/word/2010/wordprocessingInk" xmlns:wne="http://schemas.microsoft.com/office/word/2006/wordml" xmlns:wps="http://schemas.microsoft.com/office/word/2010/wordprocessingShape" mc:Ignorable="w14 w15 wp14">
+<w:numbering xmlns:wpc="http://schemas.microsoft.com/office/word/2010/wordprocessingCanvas" xmlns:cx="http://schemas.microsoft.com/office/drawing/2014/chartex" xmlns:cx1="http://schemas.microsoft.com/office/drawing/2015/9/8/chartex" xmlns:cx2="http://schemas.microsoft.com/office/drawing/2015/10/21/chartex" xmlns:mc="http://schemas.openxmlformats.org/markup-compatibility/2006" xmlns:o="urn:schemas-microsoft-com:office:office" xmlns:r="http://schemas.openxmlformats.org/officeDocument/2006/relationships" xmlns:m="http://schemas.openxmlformats.org/officeDocument/2006/math" xmlns:v="urn:schemas-microsoft-com:vml" xmlns:wp14="http://schemas.microsoft.com/office/word/2010/wordprocessingDrawing" xmlns:wp="http://schemas.openxmlformats.org/drawingml/2006/wordprocessingDrawing" xmlns:w10="urn:schemas-microsoft-com:office:word" xmlns:w="http://schemas.openxmlformats.org/wordprocessingml/2006/main" xmlns:w14="http://schemas.microsoft.com/office/word/2010/wordml" xmlns:w15="http://schemas.microsoft.com/office/word/2012/wordml" xmlns:w16se="http://schemas.microsoft.com/office/word/2015/wordml/symex" xmlns:wpg="http://schemas.microsoft.com/office/word/2010/wordprocessingGroup" xmlns:wpi="http://schemas.microsoft.com/office/word/2010/wordprocessingInk" xmlns:wne="http://schemas.microsoft.com/office/word/2006/wordml" xmlns:wps="http://schemas.microsoft.com/office/word/2010/wordprocessingShape" mc:Ignorable="w14 w15 w16se wp14">
   <w:abstractNum w:abstractNumId="0" w15:restartNumberingAfterBreak="0">
     <w:nsid w:val="3A2E24FB"/>
     <w:multiLevelType w:val="multilevel"/>
@@ -7317,7 +7151,7 @@
 </file>
 
 <file path=word/styles.xml><?xml version="1.0" encoding="utf-8"?>
-<w:styles xmlns:mc="http://schemas.openxmlformats.org/markup-compatibility/2006" xmlns:r="http://schemas.openxmlformats.org/officeDocument/2006/relationships" xmlns:w="http://schemas.openxmlformats.org/wordprocessingml/2006/main" xmlns:w14="http://schemas.microsoft.com/office/word/2010/wordml" xmlns:w15="http://schemas.microsoft.com/office/word/2012/wordml" mc:Ignorable="w14 w15">
+<w:styles xmlns:mc="http://schemas.openxmlformats.org/markup-compatibility/2006" xmlns:r="http://schemas.openxmlformats.org/officeDocument/2006/relationships" xmlns:w="http://schemas.openxmlformats.org/wordprocessingml/2006/main" xmlns:w14="http://schemas.microsoft.com/office/word/2010/wordml" xmlns:w15="http://schemas.microsoft.com/office/word/2012/wordml" xmlns:w16se="http://schemas.microsoft.com/office/word/2015/wordml/symex" mc:Ignorable="w14 w15 w16se">
   <w:docDefaults>
     <w:rPrDefault>
       <w:rPr>
@@ -7334,7 +7168,7 @@
       </w:pPr>
     </w:pPrDefault>
   </w:docDefaults>
-  <w:latentStyles w:defLockedState="0" w:defUIPriority="99" w:defSemiHidden="0" w:defUnhideWhenUsed="0" w:defQFormat="0" w:count="371">
+  <w:latentStyles w:defLockedState="0" w:defUIPriority="99" w:defSemiHidden="0" w:defUnhideWhenUsed="0" w:defQFormat="0" w:count="373">
     <w:lsdException w:name="Normal" w:uiPriority="0" w:qFormat="1"/>
     <w:lsdException w:name="heading 1" w:uiPriority="9" w:qFormat="1"/>
     <w:lsdException w:name="heading 2" w:semiHidden="1" w:uiPriority="9" w:unhideWhenUsed="1" w:qFormat="1"/>
@@ -7440,7 +7274,6 @@
     <w:lsdException w:name="HTML Sample" w:semiHidden="1" w:unhideWhenUsed="1"/>
     <w:lsdException w:name="HTML Typewriter" w:semiHidden="1" w:unhideWhenUsed="1"/>
     <w:lsdException w:name="HTML Variable" w:semiHidden="1" w:unhideWhenUsed="1"/>
-    <w:lsdException w:name="Normal Table" w:semiHidden="1" w:unhideWhenUsed="1"/>
     <w:lsdException w:name="annotation subject" w:semiHidden="1" w:unhideWhenUsed="1"/>
     <w:lsdException w:name="No List" w:semiHidden="1" w:unhideWhenUsed="1"/>
     <w:lsdException w:name="Outline List 1" w:semiHidden="1" w:unhideWhenUsed="1"/>
@@ -7486,11 +7319,9 @@
     <w:lsdException w:name="Table Subtle 1" w:semiHidden="1" w:unhideWhenUsed="1"/>
     <w:lsdException w:name="Table Subtle 2" w:semiHidden="1" w:unhideWhenUsed="1"/>
     <w:lsdException w:name="Table Web 1" w:semiHidden="1" w:unhideWhenUsed="1"/>
-    <w:lsdException w:name="Table Web 2" w:semiHidden="1" w:unhideWhenUsed="1"/>
     <w:lsdException w:name="Table Web 3" w:semiHidden="1" w:unhideWhenUsed="1"/>
     <w:lsdException w:name="Balloon Text" w:semiHidden="1" w:unhideWhenUsed="1"/>
     <w:lsdException w:name="Table Grid" w:uiPriority="39"/>
-    <w:lsdException w:name="Table Theme" w:semiHidden="1" w:unhideWhenUsed="1"/>
     <w:lsdException w:name="Placeholder Text" w:semiHidden="1"/>
     <w:lsdException w:name="No Spacing" w:uiPriority="1" w:qFormat="1"/>
     <w:lsdException w:name="Light Shading" w:uiPriority="60"/>
@@ -7706,6 +7537,8 @@
     <w:lsdException w:name="List Table 5 Dark Accent 6" w:uiPriority="50"/>
     <w:lsdException w:name="List Table 6 Colorful Accent 6" w:uiPriority="51"/>
     <w:lsdException w:name="List Table 7 Colorful Accent 6" w:uiPriority="52"/>
+    <w:lsdException w:name="Mention" w:semiHidden="1" w:unhideWhenUsed="1"/>
+    <w:lsdException w:name="Smart Hyperlink" w:semiHidden="1" w:unhideWhenUsed="1"/>
   </w:latentStyles>
   <w:style w:type="paragraph" w:default="1" w:styleId="Normal">
     <w:name w:val="Normal"/>

</xml_diff>

<commit_message>
Update limitation of function pointer returns
</commit_message>
<xml_diff>
--- a/task1/asg2-task1.docx
+++ b/task1/asg2-task1.docx
@@ -1,6 +1,6 @@
 
 <file path=word/document.xml><?xml version="1.0" encoding="utf-8"?>
-<w:document xmlns:wpc="http://schemas.microsoft.com/office/word/2010/wordprocessingCanvas" xmlns:cx="http://schemas.microsoft.com/office/drawing/2014/chartex" xmlns:cx1="http://schemas.microsoft.com/office/drawing/2015/9/8/chartex" xmlns:cx2="http://schemas.microsoft.com/office/drawing/2015/10/21/chartex" xmlns:mc="http://schemas.openxmlformats.org/markup-compatibility/2006" xmlns:o="urn:schemas-microsoft-com:office:office" xmlns:r="http://schemas.openxmlformats.org/officeDocument/2006/relationships" xmlns:m="http://schemas.openxmlformats.org/officeDocument/2006/math" xmlns:v="urn:schemas-microsoft-com:vml" xmlns:wp14="http://schemas.microsoft.com/office/word/2010/wordprocessingDrawing" xmlns:wp="http://schemas.openxmlformats.org/drawingml/2006/wordprocessingDrawing" xmlns:w10="urn:schemas-microsoft-com:office:word" xmlns:w="http://schemas.openxmlformats.org/wordprocessingml/2006/main" xmlns:w14="http://schemas.microsoft.com/office/word/2010/wordml" xmlns:w15="http://schemas.microsoft.com/office/word/2012/wordml" xmlns:w16se="http://schemas.microsoft.com/office/word/2015/wordml/symex" xmlns:wpg="http://schemas.microsoft.com/office/word/2010/wordprocessingGroup" xmlns:wpi="http://schemas.microsoft.com/office/word/2010/wordprocessingInk" xmlns:wne="http://schemas.microsoft.com/office/word/2006/wordml" xmlns:wps="http://schemas.microsoft.com/office/word/2010/wordprocessingShape" mc:Ignorable="w14 w15 w16se wp14">
+<w:document xmlns:wpc="http://schemas.microsoft.com/office/word/2010/wordprocessingCanvas" xmlns:mc="http://schemas.openxmlformats.org/markup-compatibility/2006" xmlns:o="urn:schemas-microsoft-com:office:office" xmlns:r="http://schemas.openxmlformats.org/officeDocument/2006/relationships" xmlns:m="http://schemas.openxmlformats.org/officeDocument/2006/math" xmlns:v="urn:schemas-microsoft-com:vml" xmlns:wp14="http://schemas.microsoft.com/office/word/2010/wordprocessingDrawing" xmlns:wp="http://schemas.openxmlformats.org/drawingml/2006/wordprocessingDrawing" xmlns:w10="urn:schemas-microsoft-com:office:word" xmlns:w="http://schemas.openxmlformats.org/wordprocessingml/2006/main" xmlns:w14="http://schemas.microsoft.com/office/word/2010/wordml" xmlns:w15="http://schemas.microsoft.com/office/word/2012/wordml" xmlns:wpg="http://schemas.microsoft.com/office/word/2010/wordprocessingGroup" xmlns:wpi="http://schemas.microsoft.com/office/word/2010/wordprocessingInk" xmlns:wne="http://schemas.microsoft.com/office/word/2006/wordml" xmlns:wps="http://schemas.microsoft.com/office/word/2010/wordprocessingShape" mc:Ignorable="w14 w15 wp14">
   <w:background w:color="FFFFFF"/>
   <w:body>
     <w:p>
@@ -31,8 +31,6 @@
         </w:rPr>
         <w:t>1</w:t>
       </w:r>
-      <w:bookmarkStart w:id="0" w:name="_GoBack"/>
-      <w:bookmarkEnd w:id="0"/>
       <w:r>
         <w:rPr>
           <w:rFonts w:ascii="Cambria" w:hAnsi="Cambria"/>
@@ -157,47 +155,7 @@
                 <w:sz w:val="22"/>
                 <w:szCs w:val="22"/>
               </w:rPr>
-              <w:t xml:space="preserve">Tan </w:t>
-            </w:r>
-            <w:proofErr w:type="spellStart"/>
-            <w:r>
-              <w:rPr>
-                <w:rFonts w:ascii="Cambria" w:hAnsi="Cambria"/>
-                <w:b/>
-                <w:sz w:val="22"/>
-                <w:szCs w:val="22"/>
-              </w:rPr>
-              <w:t>Qiu</w:t>
-            </w:r>
-            <w:proofErr w:type="spellEnd"/>
-            <w:r>
-              <w:rPr>
-                <w:rFonts w:ascii="Cambria" w:hAnsi="Cambria"/>
-                <w:b/>
-                <w:sz w:val="22"/>
-                <w:szCs w:val="22"/>
-              </w:rPr>
-              <w:t xml:space="preserve"> </w:t>
-            </w:r>
-            <w:proofErr w:type="spellStart"/>
-            <w:r>
-              <w:rPr>
-                <w:rFonts w:ascii="Cambria" w:hAnsi="Cambria"/>
-                <w:b/>
-                <w:sz w:val="22"/>
-                <w:szCs w:val="22"/>
-              </w:rPr>
-              <w:t>Hao</w:t>
-            </w:r>
-            <w:proofErr w:type="spellEnd"/>
-            <w:r>
-              <w:rPr>
-                <w:rFonts w:ascii="Cambria" w:hAnsi="Cambria"/>
-                <w:b/>
-                <w:sz w:val="22"/>
-                <w:szCs w:val="22"/>
-              </w:rPr>
-              <w:t>, Joel</w:t>
+              <w:t>Tan Qiu Hao, Joel</w:t>
             </w:r>
           </w:p>
           <w:p>
@@ -310,8 +268,8 @@
           <w:rFonts w:ascii="Cambria" w:hAnsi="Cambria"/>
         </w:rPr>
       </w:pPr>
-      <w:bookmarkStart w:id="1" w:name="_10p4locooesu" w:colFirst="0" w:colLast="0"/>
-      <w:bookmarkEnd w:id="1"/>
+      <w:bookmarkStart w:id="0" w:name="_10p4locooesu" w:colFirst="0" w:colLast="0"/>
+      <w:bookmarkEnd w:id="0"/>
       <w:r>
         <w:rPr>
           <w:rFonts w:ascii="Cambria" w:hAnsi="Cambria"/>
@@ -396,14 +354,12 @@
           <w:rFonts w:ascii="Cambria" w:hAnsi="Cambria"/>
         </w:rPr>
       </w:pPr>
-      <w:proofErr w:type="spellStart"/>
       <w:r>
         <w:rPr>
           <w:rStyle w:val="CodeChar"/>
         </w:rPr>
         <w:t>mainList</w:t>
       </w:r>
-      <w:proofErr w:type="spellEnd"/>
       <w:r>
         <w:rPr>
           <w:rFonts w:ascii="Cambria" w:hAnsi="Cambria"/>
@@ -447,14 +403,12 @@
           <w:rFonts w:ascii="Cambria" w:hAnsi="Cambria"/>
         </w:rPr>
       </w:pPr>
-      <w:proofErr w:type="spellStart"/>
       <w:r>
         <w:rPr>
           <w:rStyle w:val="CodeChar"/>
         </w:rPr>
         <w:t>programFuncMap</w:t>
       </w:r>
-      <w:proofErr w:type="spellEnd"/>
       <w:r>
         <w:rPr>
           <w:rFonts w:ascii="Cambria" w:hAnsi="Cambria"/>
@@ -504,14 +458,12 @@
           <w:rFonts w:ascii="Cambria" w:hAnsi="Cambria"/>
         </w:rPr>
       </w:pPr>
-      <w:proofErr w:type="spellStart"/>
       <w:r>
         <w:rPr>
           <w:rStyle w:val="CodeChar"/>
         </w:rPr>
         <w:t>definedFuncMap</w:t>
       </w:r>
-      <w:proofErr w:type="spellEnd"/>
       <w:r>
         <w:rPr>
           <w:rFonts w:ascii="Cambria" w:hAnsi="Cambria"/>
@@ -555,14 +507,12 @@
           <w:rFonts w:ascii="Cambria" w:hAnsi="Cambria"/>
         </w:rPr>
       </w:pPr>
-      <w:proofErr w:type="spellStart"/>
       <w:r>
         <w:rPr>
           <w:rStyle w:val="CodeChar"/>
         </w:rPr>
         <w:t>pointerFuncMap</w:t>
       </w:r>
-      <w:proofErr w:type="spellEnd"/>
       <w:r>
         <w:rPr>
           <w:rFonts w:ascii="Cambria" w:hAnsi="Cambria"/>
@@ -607,14 +557,12 @@
         </w:rPr>
         <w:t xml:space="preserve">, </w:t>
       </w:r>
-      <w:proofErr w:type="spellStart"/>
       <w:r>
         <w:rPr>
           <w:rStyle w:val="CodeChar"/>
         </w:rPr>
         <w:t>mainList</w:t>
       </w:r>
-      <w:proofErr w:type="spellEnd"/>
       <w:r>
         <w:rPr>
           <w:rFonts w:ascii="Cambria" w:hAnsi="Cambria"/>
@@ -665,14 +613,12 @@
         </w:rPr>
         <w:t xml:space="preserve"> </w:t>
       </w:r>
-      <w:proofErr w:type="spellStart"/>
       <w:r>
         <w:rPr>
           <w:rStyle w:val="CodeChar"/>
         </w:rPr>
         <w:t>programFuncMap</w:t>
       </w:r>
-      <w:proofErr w:type="spellEnd"/>
       <w:r>
         <w:rPr>
           <w:rFonts w:ascii="Cambria" w:hAnsi="Cambria"/>
@@ -691,14 +637,12 @@
         </w:rPr>
         <w:t xml:space="preserve">by storing all retrieved functions with an initial status of DEAD, and </w:t>
       </w:r>
-      <w:proofErr w:type="spellStart"/>
       <w:r>
         <w:rPr>
           <w:rStyle w:val="CodeChar"/>
         </w:rPr>
         <w:t>definedFuncMap</w:t>
       </w:r>
-      <w:proofErr w:type="spellEnd"/>
       <w:r>
         <w:rPr>
           <w:rFonts w:ascii="Cambria" w:hAnsi="Cambria"/>
@@ -727,34 +671,24 @@
         </w:rPr>
         <w:t xml:space="preserve">A triple nested for-loop is then executed to iterate through all the instructions that are reachable through the </w:t>
       </w:r>
-      <w:proofErr w:type="gramStart"/>
       <w:r>
         <w:rPr>
           <w:rStyle w:val="CodeChar"/>
         </w:rPr>
-        <w:t>main(</w:t>
-      </w:r>
-      <w:proofErr w:type="gramEnd"/>
+        <w:t>main()</w:t>
+      </w:r>
+      <w:r>
+        <w:rPr>
+          <w:rFonts w:ascii="Cambria" w:hAnsi="Cambria"/>
+        </w:rPr>
+        <w:t xml:space="preserve"> functions stored in the </w:t>
+      </w:r>
       <w:r>
         <w:rPr>
           <w:rStyle w:val="CodeChar"/>
         </w:rPr>
-        <w:t>)</w:t>
-      </w:r>
-      <w:r>
-        <w:rPr>
-          <w:rFonts w:ascii="Cambria" w:hAnsi="Cambria"/>
-        </w:rPr>
-        <w:t xml:space="preserve"> functions stored in the </w:t>
-      </w:r>
-      <w:proofErr w:type="spellStart"/>
-      <w:r>
-        <w:rPr>
-          <w:rStyle w:val="CodeChar"/>
-        </w:rPr>
         <w:t>mainList</w:t>
       </w:r>
-      <w:proofErr w:type="spellEnd"/>
       <w:r>
         <w:rPr>
           <w:rFonts w:ascii="Cambria" w:hAnsi="Cambria"/>
@@ -1084,21 +1018,7 @@
               <w:rPr>
                 <w:rFonts w:ascii="Cambria" w:hAnsi="Cambria"/>
               </w:rPr>
-              <w:t xml:space="preserve">(auto &amp;F : </w:t>
-            </w:r>
-            <w:proofErr w:type="spellStart"/>
-            <w:r>
-              <w:rPr>
-                <w:rFonts w:ascii="Cambria" w:hAnsi="Cambria"/>
-              </w:rPr>
-              <w:t>mainList</w:t>
-            </w:r>
-            <w:proofErr w:type="spellEnd"/>
-            <w:r>
-              <w:rPr>
-                <w:rFonts w:ascii="Cambria" w:hAnsi="Cambria"/>
-              </w:rPr>
-              <w:t>) {</w:t>
+              <w:t>(auto &amp;F : mainList) {</w:t>
             </w:r>
           </w:p>
           <w:p>
@@ -1172,47 +1092,11 @@
               </w:rPr>
               <w:tab/>
             </w:r>
-            <w:proofErr w:type="spellStart"/>
-            <w:r>
-              <w:rPr>
-                <w:rFonts w:ascii="Cambria" w:hAnsi="Cambria"/>
-              </w:rPr>
-              <w:t>StoreInst</w:t>
-            </w:r>
-            <w:proofErr w:type="spellEnd"/>
-            <w:r>
-              <w:rPr>
-                <w:rFonts w:ascii="Cambria" w:hAnsi="Cambria"/>
-              </w:rPr>
-              <w:t xml:space="preserve"> *S = </w:t>
-            </w:r>
-            <w:proofErr w:type="spellStart"/>
-            <w:r>
-              <w:rPr>
-                <w:rFonts w:ascii="Cambria" w:hAnsi="Cambria"/>
-              </w:rPr>
-              <w:t>dyn_cast</w:t>
-            </w:r>
-            <w:proofErr w:type="spellEnd"/>
-            <w:r>
-              <w:rPr>
-                <w:rFonts w:ascii="Cambria" w:hAnsi="Cambria"/>
-              </w:rPr>
-              <w:t>&lt;</w:t>
-            </w:r>
-            <w:proofErr w:type="spellStart"/>
-            <w:r>
-              <w:rPr>
-                <w:rFonts w:ascii="Cambria" w:hAnsi="Cambria"/>
-              </w:rPr>
-              <w:t>StoreInst</w:t>
-            </w:r>
-            <w:proofErr w:type="spellEnd"/>
-            <w:r>
-              <w:rPr>
-                <w:rFonts w:ascii="Cambria" w:hAnsi="Cambria"/>
-              </w:rPr>
-              <w:t>&gt;(&amp;I);</w:t>
+            <w:r>
+              <w:rPr>
+                <w:rFonts w:ascii="Cambria" w:hAnsi="Cambria"/>
+              </w:rPr>
+              <w:t>StoreInst *S = dyn_cast&lt;StoreInst&gt;(&amp;I);</w:t>
             </w:r>
           </w:p>
           <w:p>
@@ -1244,21 +1128,7 @@
               <w:rPr>
                 <w:rFonts w:ascii="Cambria" w:hAnsi="Cambria"/>
               </w:rPr>
-              <w:t xml:space="preserve">if (S) </w:t>
-            </w:r>
-            <w:proofErr w:type="spellStart"/>
-            <w:r>
-              <w:rPr>
-                <w:rFonts w:ascii="Cambria" w:hAnsi="Cambria"/>
-              </w:rPr>
-              <w:t>InvestigateStoreInst</w:t>
-            </w:r>
-            <w:proofErr w:type="spellEnd"/>
-            <w:r>
-              <w:rPr>
-                <w:rFonts w:ascii="Cambria" w:hAnsi="Cambria"/>
-              </w:rPr>
-              <w:t>(S);</w:t>
+              <w:t>if (S) InvestigateStoreInst(S);</w:t>
             </w:r>
           </w:p>
           <w:p>
@@ -1286,19 +1156,11 @@
               </w:rPr>
               <w:tab/>
             </w:r>
-            <w:proofErr w:type="spellStart"/>
-            <w:r>
-              <w:rPr>
-                <w:rFonts w:ascii="Cambria" w:hAnsi="Cambria"/>
-              </w:rPr>
-              <w:t>CallSite</w:t>
-            </w:r>
-            <w:proofErr w:type="spellEnd"/>
-            <w:r>
-              <w:rPr>
-                <w:rFonts w:ascii="Cambria" w:hAnsi="Cambria"/>
-              </w:rPr>
-              <w:t xml:space="preserve"> Call(&amp;I);</w:t>
+            <w:r>
+              <w:rPr>
+                <w:rFonts w:ascii="Cambria" w:hAnsi="Cambria"/>
+              </w:rPr>
+              <w:t>CallSite Call(&amp;I);</w:t>
             </w:r>
           </w:p>
           <w:p>
@@ -1362,21 +1224,7 @@
               <w:rPr>
                 <w:rFonts w:ascii="Cambria" w:hAnsi="Cambria"/>
               </w:rPr>
-              <w:t xml:space="preserve">Function *G = </w:t>
-            </w:r>
-            <w:proofErr w:type="spellStart"/>
-            <w:r>
-              <w:rPr>
-                <w:rFonts w:ascii="Cambria" w:hAnsi="Cambria"/>
-              </w:rPr>
-              <w:t>Call.getCalledFunction</w:t>
-            </w:r>
-            <w:proofErr w:type="spellEnd"/>
-            <w:r>
-              <w:rPr>
-                <w:rFonts w:ascii="Cambria" w:hAnsi="Cambria"/>
-              </w:rPr>
-              <w:t>();</w:t>
+              <w:t>Function *G = Call.getCalledFunction();</w:t>
             </w:r>
           </w:p>
           <w:p>
@@ -1408,21 +1256,7 @@
               <w:rPr>
                 <w:rFonts w:ascii="Cambria" w:hAnsi="Cambria"/>
               </w:rPr>
-              <w:t xml:space="preserve">if (G == </w:t>
-            </w:r>
-            <w:proofErr w:type="spellStart"/>
-            <w:r>
-              <w:rPr>
-                <w:rFonts w:ascii="Cambria" w:hAnsi="Cambria"/>
-              </w:rPr>
-              <w:t>nullptr</w:t>
-            </w:r>
-            <w:proofErr w:type="spellEnd"/>
-            <w:r>
-              <w:rPr>
-                <w:rFonts w:ascii="Cambria" w:hAnsi="Cambria"/>
-              </w:rPr>
-              <w:t>) {</w:t>
+              <w:t>if (G == nullptr) {</w:t>
             </w:r>
           </w:p>
           <w:p>
@@ -1460,21 +1294,7 @@
               <w:rPr>
                 <w:rFonts w:ascii="Cambria" w:hAnsi="Cambria"/>
               </w:rPr>
-              <w:t xml:space="preserve">G = </w:t>
-            </w:r>
-            <w:proofErr w:type="spellStart"/>
-            <w:r>
-              <w:rPr>
-                <w:rFonts w:ascii="Cambria" w:hAnsi="Cambria"/>
-              </w:rPr>
-              <w:t>ResolveIndirectCall</w:t>
-            </w:r>
-            <w:proofErr w:type="spellEnd"/>
-            <w:r>
-              <w:rPr>
-                <w:rFonts w:ascii="Cambria" w:hAnsi="Cambria"/>
-              </w:rPr>
-              <w:t>(Call);</w:t>
+              <w:t>G = ResolveIndirectCall(Call);</w:t>
             </w:r>
           </w:p>
           <w:p>
@@ -1512,21 +1332,7 @@
               <w:rPr>
                 <w:rFonts w:ascii="Cambria" w:hAnsi="Cambria"/>
               </w:rPr>
-              <w:t xml:space="preserve">if (G == </w:t>
-            </w:r>
-            <w:proofErr w:type="spellStart"/>
-            <w:r>
-              <w:rPr>
-                <w:rFonts w:ascii="Cambria" w:hAnsi="Cambria"/>
-              </w:rPr>
-              <w:t>nullptr</w:t>
-            </w:r>
-            <w:proofErr w:type="spellEnd"/>
-            <w:r>
-              <w:rPr>
-                <w:rFonts w:ascii="Cambria" w:hAnsi="Cambria"/>
-              </w:rPr>
-              <w:t>) continue;</w:t>
+              <w:t>if (G == nullptr) continue;</w:t>
             </w:r>
           </w:p>
           <w:p>
@@ -1586,33 +1392,11 @@
               </w:rPr>
               <w:tab/>
             </w:r>
-            <w:proofErr w:type="spellStart"/>
-            <w:r>
-              <w:rPr>
-                <w:rFonts w:ascii="Cambria" w:hAnsi="Cambria"/>
-              </w:rPr>
-              <w:t>programFuncMap</w:t>
-            </w:r>
-            <w:proofErr w:type="spellEnd"/>
-            <w:r>
-              <w:rPr>
-                <w:rFonts w:ascii="Cambria" w:hAnsi="Cambria"/>
-              </w:rPr>
-              <w:t>[G-&gt;</w:t>
-            </w:r>
-            <w:proofErr w:type="spellStart"/>
-            <w:r>
-              <w:rPr>
-                <w:rFonts w:ascii="Cambria" w:hAnsi="Cambria"/>
-              </w:rPr>
-              <w:t>getName</w:t>
-            </w:r>
-            <w:proofErr w:type="spellEnd"/>
-            <w:r>
-              <w:rPr>
-                <w:rFonts w:ascii="Cambria" w:hAnsi="Cambria"/>
-              </w:rPr>
-              <w:t>()] = "LIVE";</w:t>
+            <w:r>
+              <w:rPr>
+                <w:rFonts w:ascii="Cambria" w:hAnsi="Cambria"/>
+              </w:rPr>
+              <w:t>programFuncMap[G-&gt;getName()] = "LIVE";</w:t>
             </w:r>
           </w:p>
           <w:p>
@@ -1644,35 +1428,7 @@
               <w:rPr>
                 <w:rFonts w:ascii="Cambria" w:hAnsi="Cambria"/>
               </w:rPr>
-              <w:t>if (</w:t>
-            </w:r>
-            <w:proofErr w:type="spellStart"/>
-            <w:r>
-              <w:rPr>
-                <w:rFonts w:ascii="Cambria" w:hAnsi="Cambria"/>
-              </w:rPr>
-              <w:t>definedFuncMap</w:t>
-            </w:r>
-            <w:proofErr w:type="spellEnd"/>
-            <w:r>
-              <w:rPr>
-                <w:rFonts w:ascii="Cambria" w:hAnsi="Cambria"/>
-              </w:rPr>
-              <w:t>[G-&gt;</w:t>
-            </w:r>
-            <w:proofErr w:type="spellStart"/>
-            <w:r>
-              <w:rPr>
-                <w:rFonts w:ascii="Cambria" w:hAnsi="Cambria"/>
-              </w:rPr>
-              <w:t>getName</w:t>
-            </w:r>
-            <w:proofErr w:type="spellEnd"/>
-            <w:r>
-              <w:rPr>
-                <w:rFonts w:ascii="Cambria" w:hAnsi="Cambria"/>
-              </w:rPr>
-              <w:t>()] != 0) {</w:t>
+              <w:t>if (definedFuncMap[G-&gt;getName()] != 0) {</w:t>
             </w:r>
           </w:p>
           <w:p>
@@ -1706,47 +1462,11 @@
               </w:rPr>
               <w:tab/>
             </w:r>
-            <w:proofErr w:type="spellStart"/>
-            <w:r>
-              <w:rPr>
-                <w:rFonts w:ascii="Cambria" w:hAnsi="Cambria"/>
-              </w:rPr>
-              <w:t>InvestigateFunction</w:t>
-            </w:r>
-            <w:proofErr w:type="spellEnd"/>
-            <w:r>
-              <w:rPr>
-                <w:rFonts w:ascii="Cambria" w:hAnsi="Cambria"/>
-              </w:rPr>
-              <w:t>(*(</w:t>
-            </w:r>
-            <w:proofErr w:type="spellStart"/>
-            <w:r>
-              <w:rPr>
-                <w:rFonts w:ascii="Cambria" w:hAnsi="Cambria"/>
-              </w:rPr>
-              <w:t>definedFuncMap</w:t>
-            </w:r>
-            <w:proofErr w:type="spellEnd"/>
-            <w:r>
-              <w:rPr>
-                <w:rFonts w:ascii="Cambria" w:hAnsi="Cambria"/>
-              </w:rPr>
-              <w:t>[G-&gt;</w:t>
-            </w:r>
-            <w:proofErr w:type="spellStart"/>
-            <w:r>
-              <w:rPr>
-                <w:rFonts w:ascii="Cambria" w:hAnsi="Cambria"/>
-              </w:rPr>
-              <w:t>getName</w:t>
-            </w:r>
-            <w:proofErr w:type="spellEnd"/>
-            <w:r>
-              <w:rPr>
-                <w:rFonts w:ascii="Cambria" w:hAnsi="Cambria"/>
-              </w:rPr>
-              <w:t>()]));</w:t>
+            <w:r>
+              <w:rPr>
+                <w:rFonts w:ascii="Cambria" w:hAnsi="Cambria"/>
+              </w:rPr>
+              <w:t>InvestigateFunction(*(definedFuncMap[G-&gt;getName()]));</w:t>
             </w:r>
           </w:p>
           <w:p>
@@ -1880,22 +1600,18 @@
         </w:rPr>
         <w:t xml:space="preserve">nstruction, the </w:t>
       </w:r>
-      <w:proofErr w:type="spellStart"/>
-      <w:proofErr w:type="gramStart"/>
       <w:r>
         <w:rPr>
           <w:rStyle w:val="CodeChar"/>
         </w:rPr>
         <w:t>InvestigateStoreInst</w:t>
       </w:r>
-      <w:proofErr w:type="spellEnd"/>
       <w:r>
         <w:rPr>
           <w:rStyle w:val="CodeChar"/>
         </w:rPr>
         <w:t>(</w:t>
       </w:r>
-      <w:proofErr w:type="gramEnd"/>
       <w:r>
         <w:rPr>
           <w:rStyle w:val="CodeChar"/>
@@ -1914,280 +1630,224 @@
         </w:rPr>
         <w:t xml:space="preserve">function is invoked to map the name of the variable to function pointer. </w:t>
       </w:r>
-      <w:proofErr w:type="spellStart"/>
-      <w:proofErr w:type="gramStart"/>
       <w:r>
         <w:rPr>
           <w:rStyle w:val="CodeChar"/>
         </w:rPr>
-        <w:t>InvestigateStoreInst</w:t>
-      </w:r>
-      <w:proofErr w:type="spellEnd"/>
+        <w:t>InvestigateStoreInst()</w:t>
+      </w:r>
+      <w:r>
+        <w:rPr>
+          <w:rFonts w:ascii="Cambria" w:hAnsi="Cambria"/>
+        </w:rPr>
+        <w:t xml:space="preserve"> also recognize that it is possible for a pointer to be not mapped directly to a function, but through other layers of pointer. Hence a do-while loop</w:t>
+      </w:r>
+      <w:r>
+        <w:rPr>
+          <w:rFonts w:ascii="Cambria" w:hAnsi="Cambria"/>
+        </w:rPr>
+        <w:t xml:space="preserve"> is utilized to iterate through all pointers, until a function or null value is reached.</w:t>
+      </w:r>
+      <w:r>
+        <w:rPr>
+          <w:rFonts w:ascii="Cambria" w:hAnsi="Cambria"/>
+        </w:rPr>
+        <w:t xml:space="preserve"> </w:t>
+      </w:r>
+      <w:r>
+        <w:rPr>
+          <w:rFonts w:ascii="Cambria" w:hAnsi="Cambria"/>
+        </w:rPr>
+        <w:t>The</w:t>
+      </w:r>
+      <w:r>
+        <w:rPr>
+          <w:rFonts w:ascii="Cambria" w:hAnsi="Cambria"/>
+        </w:rPr>
+        <w:t xml:space="preserve"> information is then stored in </w:t>
+      </w:r>
       <w:r>
         <w:rPr>
           <w:rStyle w:val="CodeChar"/>
         </w:rPr>
-        <w:t>(</w:t>
-      </w:r>
-      <w:proofErr w:type="gramEnd"/>
+        <w:t>pointerFuncMap</w:t>
+      </w:r>
       <w:r>
         <w:rPr>
           <w:rStyle w:val="CodeChar"/>
-        </w:rPr>
-        <w:t>)</w:t>
-      </w:r>
-      <w:r>
-        <w:rPr>
-          <w:rFonts w:ascii="Cambria" w:hAnsi="Cambria"/>
-        </w:rPr>
-        <w:t xml:space="preserve"> also recognize that it is possible for a pointer to be not mapped directly to a function, but through other layers of pointer. Hence a do-while loop</w:t>
-      </w:r>
-      <w:r>
-        <w:rPr>
-          <w:rFonts w:ascii="Cambria" w:hAnsi="Cambria"/>
-        </w:rPr>
-        <w:t xml:space="preserve"> is utilized to iterate through all pointers, until a function or null value is reached.</w:t>
-      </w:r>
-      <w:r>
-        <w:rPr>
-          <w:rFonts w:ascii="Cambria" w:hAnsi="Cambria"/>
-        </w:rPr>
-        <w:t xml:space="preserve"> </w:t>
-      </w:r>
-      <w:r>
-        <w:rPr>
-          <w:rFonts w:ascii="Cambria" w:hAnsi="Cambria"/>
-        </w:rPr>
-        <w:t>The</w:t>
-      </w:r>
-      <w:r>
-        <w:rPr>
-          <w:rFonts w:ascii="Cambria" w:hAnsi="Cambria"/>
-        </w:rPr>
-        <w:t xml:space="preserve"> information is then stored in </w:t>
-      </w:r>
-      <w:proofErr w:type="spellStart"/>
-      <w:r>
+          <w:rFonts w:ascii="Cambria" w:hAnsi="Cambria"/>
+          <w:b w:val="0"/>
+        </w:rPr>
+        <w:t>.</w:t>
+      </w:r>
+    </w:p>
+    <w:p>
+      <w:pPr>
+        <w:jc w:val="both"/>
         <w:rPr>
           <w:rStyle w:val="CodeChar"/>
+          <w:rFonts w:ascii="Cambria" w:hAnsi="Cambria"/>
+          <w:b w:val="0"/>
+        </w:rPr>
+      </w:pPr>
+    </w:p>
+    <w:p>
+      <w:pPr>
+        <w:jc w:val="both"/>
+        <w:rPr>
+          <w:rStyle w:val="CodeChar"/>
+          <w:rFonts w:ascii="Cambria" w:hAnsi="Cambria"/>
+          <w:b w:val="0"/>
+        </w:rPr>
+      </w:pPr>
+      <w:r>
+        <w:rPr>
+          <w:rStyle w:val="CodeChar"/>
+          <w:rFonts w:ascii="Cambria" w:hAnsi="Cambria"/>
+          <w:b w:val="0"/>
+        </w:rPr>
+        <w:t xml:space="preserve">If the instruction is a call instruction, the name of the called function is retrieved. However, if a null value is retrieved, the call may be referencing a function pointer, hence </w:t>
+      </w:r>
+      <w:r>
+        <w:rPr>
+          <w:rStyle w:val="CodeChar"/>
+        </w:rPr>
+        <w:t>ResolveIndirectCall()</w:t>
+      </w:r>
+      <w:r>
+        <w:rPr>
+          <w:rStyle w:val="CodeChar"/>
+          <w:rFonts w:ascii="Cambria" w:hAnsi="Cambria"/>
+          <w:b w:val="0"/>
+        </w:rPr>
+        <w:t xml:space="preserve"> is invoked to iterate through the </w:t>
+      </w:r>
+      <w:r>
+        <w:rPr>
+          <w:rStyle w:val="CodeChar"/>
         </w:rPr>
         <w:t>pointerFuncMap</w:t>
       </w:r>
-      <w:proofErr w:type="spellEnd"/>
       <w:r>
         <w:rPr>
           <w:rStyle w:val="CodeChar"/>
           <w:rFonts w:ascii="Cambria" w:hAnsi="Cambria"/>
           <w:b w:val="0"/>
         </w:rPr>
+        <w:t>, that was built previously, to retrieve the function name.</w:t>
+      </w:r>
+    </w:p>
+    <w:p>
+      <w:pPr>
+        <w:jc w:val="both"/>
+        <w:rPr>
+          <w:rStyle w:val="CodeChar"/>
+          <w:rFonts w:ascii="Cambria" w:hAnsi="Cambria"/>
+          <w:b w:val="0"/>
+        </w:rPr>
+      </w:pPr>
+    </w:p>
+    <w:p>
+      <w:pPr>
+        <w:jc w:val="both"/>
+        <w:rPr>
+          <w:rStyle w:val="CodeChar"/>
+          <w:rFonts w:ascii="Cambria" w:hAnsi="Cambria"/>
+          <w:b w:val="0"/>
+        </w:rPr>
+      </w:pPr>
+      <w:r>
+        <w:rPr>
+          <w:rStyle w:val="CodeChar"/>
+          <w:rFonts w:ascii="Cambria" w:hAnsi="Cambria"/>
+          <w:b w:val="0"/>
+        </w:rPr>
+        <w:t xml:space="preserve">The status of the called function is </w:t>
+      </w:r>
+      <w:r>
+        <w:rPr>
+          <w:rStyle w:val="CodeChar"/>
+          <w:rFonts w:ascii="Cambria" w:hAnsi="Cambria"/>
+          <w:b w:val="0"/>
+        </w:rPr>
+        <w:t xml:space="preserve">subsequently </w:t>
+      </w:r>
+      <w:r>
+        <w:rPr>
+          <w:rStyle w:val="CodeChar"/>
+          <w:rFonts w:ascii="Cambria" w:hAnsi="Cambria"/>
+          <w:b w:val="0"/>
+        </w:rPr>
+        <w:t xml:space="preserve">set to LIVE in </w:t>
+      </w:r>
+      <w:r>
+        <w:rPr>
+          <w:rStyle w:val="CodeChar"/>
+        </w:rPr>
+        <w:t>programFuncMap</w:t>
+      </w:r>
+      <w:r>
+        <w:rPr>
+          <w:rStyle w:val="CodeChar"/>
+          <w:rFonts w:ascii="Cambria" w:hAnsi="Cambria"/>
+          <w:b w:val="0"/>
+        </w:rPr>
         <w:t>.</w:t>
       </w:r>
-    </w:p>
-    <w:p>
-      <w:pPr>
-        <w:jc w:val="both"/>
+      <w:r>
         <w:rPr>
           <w:rStyle w:val="CodeChar"/>
           <w:rFonts w:ascii="Cambria" w:hAnsi="Cambria"/>
           <w:b w:val="0"/>
         </w:rPr>
-      </w:pPr>
-    </w:p>
-    <w:p>
-      <w:pPr>
-        <w:jc w:val="both"/>
+        <w:t xml:space="preserve"> Alternatively, if the called function is referenced with a function pointer, </w:t>
+      </w:r>
+      <w:r>
         <w:rPr>
           <w:rStyle w:val="CodeChar"/>
+        </w:rPr>
+        <w:t>InvestigateFunction()</w:t>
+      </w:r>
+      <w:r>
+        <w:rPr>
+          <w:rStyle w:val="CodeChar"/>
           <w:rFonts w:ascii="Cambria" w:hAnsi="Cambria"/>
           <w:b w:val="0"/>
         </w:rPr>
-      </w:pPr>
-      <w:r>
+        <w:t xml:space="preserve"> is invoked to set its status to LIVE.</w:t>
+      </w:r>
+    </w:p>
+    <w:p>
+      <w:pPr>
+        <w:jc w:val="both"/>
         <w:rPr>
           <w:rStyle w:val="CodeChar"/>
           <w:rFonts w:ascii="Cambria" w:hAnsi="Cambria"/>
           <w:b w:val="0"/>
         </w:rPr>
-        <w:t xml:space="preserve">If the instruction is a call instruction, the name of the called function is retrieved. However, if a null value is retrieved, the call may be referencing a function pointer, hence </w:t>
-      </w:r>
-      <w:proofErr w:type="spellStart"/>
-      <w:proofErr w:type="gramStart"/>
+      </w:pPr>
+    </w:p>
+    <w:p>
+      <w:pPr>
+        <w:jc w:val="both"/>
+        <w:rPr>
+          <w:rFonts w:ascii="Cambria" w:hAnsi="Cambria"/>
+        </w:rPr>
+      </w:pPr>
       <w:r>
         <w:rPr>
           <w:rStyle w:val="CodeChar"/>
-        </w:rPr>
-        <w:t>ResolveIndirectCall</w:t>
-      </w:r>
-      <w:proofErr w:type="spellEnd"/>
+          <w:rFonts w:ascii="Cambria" w:hAnsi="Cambria"/>
+          <w:b w:val="0"/>
+        </w:rPr>
+        <w:t xml:space="preserve">Finally, </w:t>
+      </w:r>
       <w:r>
         <w:rPr>
           <w:rStyle w:val="CodeChar"/>
         </w:rPr>
-        <w:t>(</w:t>
-      </w:r>
-      <w:proofErr w:type="gramEnd"/>
-      <w:r>
-        <w:rPr>
-          <w:rStyle w:val="CodeChar"/>
-        </w:rPr>
-        <w:t>)</w:t>
-      </w:r>
-      <w:r>
-        <w:rPr>
-          <w:rStyle w:val="CodeChar"/>
-          <w:rFonts w:ascii="Cambria" w:hAnsi="Cambria"/>
-          <w:b w:val="0"/>
-        </w:rPr>
-        <w:t xml:space="preserve"> is invoked to iterate through the </w:t>
-      </w:r>
-      <w:proofErr w:type="spellStart"/>
-      <w:r>
-        <w:rPr>
-          <w:rStyle w:val="CodeChar"/>
-        </w:rPr>
-        <w:t>pointerFuncMap</w:t>
-      </w:r>
-      <w:proofErr w:type="spellEnd"/>
-      <w:r>
-        <w:rPr>
-          <w:rStyle w:val="CodeChar"/>
-          <w:rFonts w:ascii="Cambria" w:hAnsi="Cambria"/>
-          <w:b w:val="0"/>
-        </w:rPr>
-        <w:t>, that was built previously, to retrieve the function name.</w:t>
-      </w:r>
-    </w:p>
-    <w:p>
-      <w:pPr>
-        <w:jc w:val="both"/>
-        <w:rPr>
-          <w:rStyle w:val="CodeChar"/>
-          <w:rFonts w:ascii="Cambria" w:hAnsi="Cambria"/>
-          <w:b w:val="0"/>
-        </w:rPr>
-      </w:pPr>
-    </w:p>
-    <w:p>
-      <w:pPr>
-        <w:jc w:val="both"/>
-        <w:rPr>
-          <w:rStyle w:val="CodeChar"/>
-          <w:rFonts w:ascii="Cambria" w:hAnsi="Cambria"/>
-          <w:b w:val="0"/>
-        </w:rPr>
-      </w:pPr>
-      <w:r>
-        <w:rPr>
-          <w:rStyle w:val="CodeChar"/>
-          <w:rFonts w:ascii="Cambria" w:hAnsi="Cambria"/>
-          <w:b w:val="0"/>
-        </w:rPr>
-        <w:t xml:space="preserve">The status of the called function is </w:t>
-      </w:r>
-      <w:r>
-        <w:rPr>
-          <w:rStyle w:val="CodeChar"/>
-          <w:rFonts w:ascii="Cambria" w:hAnsi="Cambria"/>
-          <w:b w:val="0"/>
-        </w:rPr>
-        <w:t xml:space="preserve">subsequently </w:t>
-      </w:r>
-      <w:r>
-        <w:rPr>
-          <w:rStyle w:val="CodeChar"/>
-          <w:rFonts w:ascii="Cambria" w:hAnsi="Cambria"/>
-          <w:b w:val="0"/>
-        </w:rPr>
-        <w:t xml:space="preserve">set to LIVE in </w:t>
-      </w:r>
-      <w:proofErr w:type="spellStart"/>
-      <w:r>
-        <w:rPr>
-          <w:rStyle w:val="CodeChar"/>
-        </w:rPr>
         <w:t>programFuncMap</w:t>
       </w:r>
-      <w:proofErr w:type="spellEnd"/>
-      <w:r>
-        <w:rPr>
-          <w:rStyle w:val="CodeChar"/>
-          <w:rFonts w:ascii="Cambria" w:hAnsi="Cambria"/>
-          <w:b w:val="0"/>
-        </w:rPr>
-        <w:t>.</w:t>
-      </w:r>
-      <w:r>
-        <w:rPr>
-          <w:rStyle w:val="CodeChar"/>
-          <w:rFonts w:ascii="Cambria" w:hAnsi="Cambria"/>
-          <w:b w:val="0"/>
-        </w:rPr>
-        <w:t xml:space="preserve"> Alternatively, if the called function is referenced with a function pointer, </w:t>
-      </w:r>
-      <w:proofErr w:type="spellStart"/>
-      <w:proofErr w:type="gramStart"/>
-      <w:r>
-        <w:rPr>
-          <w:rStyle w:val="CodeChar"/>
-        </w:rPr>
-        <w:t>InvestigateFunction</w:t>
-      </w:r>
-      <w:proofErr w:type="spellEnd"/>
-      <w:r>
-        <w:rPr>
-          <w:rStyle w:val="CodeChar"/>
-        </w:rPr>
-        <w:t>(</w:t>
-      </w:r>
-      <w:proofErr w:type="gramEnd"/>
-      <w:r>
-        <w:rPr>
-          <w:rStyle w:val="CodeChar"/>
-        </w:rPr>
-        <w:t>)</w:t>
-      </w:r>
-      <w:r>
-        <w:rPr>
-          <w:rStyle w:val="CodeChar"/>
-          <w:rFonts w:ascii="Cambria" w:hAnsi="Cambria"/>
-          <w:b w:val="0"/>
-        </w:rPr>
-        <w:t xml:space="preserve"> is invoked to set its status to LIVE.</w:t>
-      </w:r>
-    </w:p>
-    <w:p>
-      <w:pPr>
-        <w:jc w:val="both"/>
-        <w:rPr>
-          <w:rStyle w:val="CodeChar"/>
-          <w:rFonts w:ascii="Cambria" w:hAnsi="Cambria"/>
-          <w:b w:val="0"/>
-        </w:rPr>
-      </w:pPr>
-    </w:p>
-    <w:p>
-      <w:pPr>
-        <w:jc w:val="both"/>
-        <w:rPr>
-          <w:rFonts w:ascii="Cambria" w:hAnsi="Cambria"/>
-        </w:rPr>
-      </w:pPr>
-      <w:r>
-        <w:rPr>
-          <w:rStyle w:val="CodeChar"/>
-          <w:rFonts w:ascii="Cambria" w:hAnsi="Cambria"/>
-          <w:b w:val="0"/>
-        </w:rPr>
-        <w:t xml:space="preserve">Finally, </w:t>
-      </w:r>
-      <w:proofErr w:type="spellStart"/>
-      <w:r>
-        <w:rPr>
-          <w:rStyle w:val="CodeChar"/>
-        </w:rPr>
-        <w:t>programFuncMap</w:t>
-      </w:r>
-      <w:proofErr w:type="spellEnd"/>
       <w:r>
         <w:rPr>
           <w:rStyle w:val="CodeChar"/>
@@ -2205,10 +1865,10 @@
           <w:rFonts w:ascii="Cambria" w:hAnsi="Cambria"/>
         </w:rPr>
       </w:pPr>
-      <w:bookmarkStart w:id="2" w:name="_h2e2emz6cvxm" w:colFirst="0" w:colLast="0"/>
-      <w:bookmarkStart w:id="3" w:name="_rpfqk27v35nl" w:colFirst="0" w:colLast="0"/>
+      <w:bookmarkStart w:id="1" w:name="_h2e2emz6cvxm" w:colFirst="0" w:colLast="0"/>
+      <w:bookmarkStart w:id="2" w:name="_rpfqk27v35nl" w:colFirst="0" w:colLast="0"/>
+      <w:bookmarkEnd w:id="1"/>
       <w:bookmarkEnd w:id="2"/>
-      <w:bookmarkEnd w:id="3"/>
       <w:r>
         <w:rPr>
           <w:rFonts w:ascii="Cambria" w:hAnsi="Cambria"/>
@@ -2630,8 +2290,8 @@
           <w:rFonts w:ascii="Cambria" w:hAnsi="Cambria"/>
         </w:rPr>
       </w:pPr>
-      <w:bookmarkStart w:id="4" w:name="_qvtvhrawp9lb" w:colFirst="0" w:colLast="0"/>
-      <w:bookmarkEnd w:id="4"/>
+      <w:bookmarkStart w:id="3" w:name="_qvtvhrawp9lb" w:colFirst="0" w:colLast="0"/>
+      <w:bookmarkEnd w:id="3"/>
       <w:r>
         <w:rPr>
           <w:rFonts w:ascii="Cambria" w:hAnsi="Cambria"/>
@@ -2698,16 +2358,8 @@
               <w:rPr>
                 <w:rFonts w:ascii="Cambria" w:hAnsi="Cambria"/>
               </w:rPr>
-              <w:t xml:space="preserve">./asg2-task1 </w:t>
-            </w:r>
-            <w:proofErr w:type="spellStart"/>
-            <w:r>
-              <w:rPr>
-                <w:rFonts w:ascii="Cambria" w:hAnsi="Cambria"/>
-              </w:rPr>
-              <w:t>dead.ll</w:t>
-            </w:r>
-            <w:proofErr w:type="spellEnd"/>
+              <w:t>./asg2-task1 dead.ll</w:t>
+            </w:r>
           </w:p>
         </w:tc>
       </w:tr>
@@ -2719,25 +2371,19 @@
           <w:rFonts w:ascii="Cambria" w:hAnsi="Cambria"/>
         </w:rPr>
       </w:pPr>
-      <w:r>
-        <w:rPr>
-          <w:rFonts w:ascii="Cambria" w:hAnsi="Cambria"/>
-        </w:rPr>
-        <w:t xml:space="preserve">Test case 1 observes the behaviour of </w:t>
-      </w:r>
-      <w:proofErr w:type="spellStart"/>
-      <w:r>
-        <w:rPr>
-          <w:rFonts w:ascii="Cambria" w:hAnsi="Cambria"/>
-        </w:rPr>
-        <w:t>dead.c</w:t>
-      </w:r>
-      <w:proofErr w:type="spellEnd"/>
-      <w:r>
-        <w:rPr>
-          <w:rFonts w:ascii="Cambria" w:hAnsi="Cambria"/>
-        </w:rPr>
-        <w:t xml:space="preserve"> as follows</w:t>
+    </w:p>
+    <w:p>
+      <w:pPr>
+        <w:jc w:val="both"/>
+        <w:rPr>
+          <w:rFonts w:ascii="Cambria" w:hAnsi="Cambria"/>
+        </w:rPr>
+      </w:pPr>
+      <w:r>
+        <w:rPr>
+          <w:rFonts w:ascii="Cambria" w:hAnsi="Cambria"/>
+        </w:rPr>
+        <w:t>Test case 1 observes the behaviour of dead.c as follows</w:t>
       </w:r>
     </w:p>
     <w:tbl>
@@ -3044,21 +2690,7 @@
               <w:rPr>
                 <w:rFonts w:ascii="Cambria" w:hAnsi="Cambria"/>
               </w:rPr>
-              <w:t>if (</w:t>
-            </w:r>
-            <w:proofErr w:type="spellStart"/>
-            <w:r>
-              <w:rPr>
-                <w:rFonts w:ascii="Cambria" w:hAnsi="Cambria"/>
-              </w:rPr>
-              <w:t>complex_function</w:t>
-            </w:r>
-            <w:proofErr w:type="spellEnd"/>
-            <w:r>
-              <w:rPr>
-                <w:rFonts w:ascii="Cambria" w:hAnsi="Cambria"/>
-              </w:rPr>
-              <w:t>()) {</w:t>
+              <w:t>if (complex_function()) {</w:t>
             </w:r>
           </w:p>
           <w:p>
@@ -3074,19 +2706,11 @@
               </w:rPr>
               <w:tab/>
             </w:r>
-            <w:proofErr w:type="spellStart"/>
-            <w:r>
-              <w:rPr>
-                <w:rFonts w:ascii="Cambria" w:hAnsi="Cambria"/>
-              </w:rPr>
-              <w:t>maybe_dead_function</w:t>
-            </w:r>
-            <w:proofErr w:type="spellEnd"/>
-            <w:r>
-              <w:rPr>
-                <w:rFonts w:ascii="Cambria" w:hAnsi="Cambria"/>
-              </w:rPr>
-              <w:t>();</w:t>
+            <w:r>
+              <w:rPr>
+                <w:rFonts w:ascii="Cambria" w:hAnsi="Cambria"/>
+              </w:rPr>
+              <w:t>maybe_dead_function();</w:t>
             </w:r>
           </w:p>
           <w:p>
@@ -3110,19 +2734,11 @@
                 <w:rFonts w:ascii="Cambria" w:hAnsi="Cambria"/>
               </w:rPr>
             </w:pPr>
-            <w:proofErr w:type="spellStart"/>
-            <w:r>
-              <w:rPr>
-                <w:rFonts w:ascii="Cambria" w:hAnsi="Cambria"/>
-              </w:rPr>
-              <w:t>function_always_called</w:t>
-            </w:r>
-            <w:proofErr w:type="spellEnd"/>
-            <w:r>
-              <w:rPr>
-                <w:rFonts w:ascii="Cambria" w:hAnsi="Cambria"/>
-              </w:rPr>
-              <w:t>();</w:t>
+            <w:r>
+              <w:rPr>
+                <w:rFonts w:ascii="Cambria" w:hAnsi="Cambria"/>
+              </w:rPr>
+              <w:t>function_always_called();</w:t>
             </w:r>
           </w:p>
           <w:p>
@@ -3151,20 +2767,7 @@
                 <w:rFonts w:ascii="Cambria" w:hAnsi="Cambria"/>
               </w:rPr>
               <w:tab/>
-            </w:r>
-            <w:proofErr w:type="spellStart"/>
-            <w:r>
-              <w:rPr>
-                <w:rFonts w:ascii="Cambria" w:hAnsi="Cambria"/>
-              </w:rPr>
-              <w:t>dead_function</w:t>
-            </w:r>
-            <w:proofErr w:type="spellEnd"/>
-            <w:r>
-              <w:rPr>
-                <w:rFonts w:ascii="Cambria" w:hAnsi="Cambria"/>
-              </w:rPr>
-              <w:t>();</w:t>
+              <w:t>dead_function();</w:t>
             </w:r>
           </w:p>
           <w:p>
@@ -3316,21 +2919,7 @@
               <w:rPr>
                 <w:rFonts w:ascii="Cambria" w:hAnsi="Cambria"/>
               </w:rPr>
-              <w:t>f = &amp;</w:t>
-            </w:r>
-            <w:proofErr w:type="spellStart"/>
-            <w:r>
-              <w:rPr>
-                <w:rFonts w:ascii="Cambria" w:hAnsi="Cambria"/>
-              </w:rPr>
-              <w:t>dead_function</w:t>
-            </w:r>
-            <w:proofErr w:type="spellEnd"/>
-            <w:r>
-              <w:rPr>
-                <w:rFonts w:ascii="Cambria" w:hAnsi="Cambria"/>
-              </w:rPr>
-              <w:t>;</w:t>
+              <w:t>f = &amp;dead_function;</w:t>
             </w:r>
           </w:p>
           <w:p>
@@ -3365,7 +2954,6 @@
         </w:rPr>
         <w:t xml:space="preserve">Code snippet from </w:t>
       </w:r>
-      <w:proofErr w:type="spellStart"/>
       <w:r>
         <w:rPr>
           <w:rFonts w:ascii="Cambria" w:hAnsi="Cambria"/>
@@ -3373,28 +2961,19 @@
         </w:rPr>
         <w:t>dead.c</w:t>
       </w:r>
-      <w:proofErr w:type="spellEnd"/>
-    </w:p>
-    <w:p>
-      <w:pPr>
-        <w:jc w:val="both"/>
-        <w:rPr>
-          <w:rFonts w:ascii="Cambria" w:hAnsi="Cambria"/>
-        </w:rPr>
-      </w:pPr>
-      <w:proofErr w:type="spellStart"/>
-      <w:r>
-        <w:rPr>
-          <w:rFonts w:ascii="Cambria" w:hAnsi="Cambria"/>
-        </w:rPr>
-        <w:t>Dead.c</w:t>
-      </w:r>
-      <w:proofErr w:type="spellEnd"/>
-      <w:r>
-        <w:rPr>
-          <w:rFonts w:ascii="Cambria" w:hAnsi="Cambria"/>
-        </w:rPr>
-        <w:t xml:space="preserve"> defines 4</w:t>
+    </w:p>
+    <w:p>
+      <w:pPr>
+        <w:jc w:val="both"/>
+        <w:rPr>
+          <w:rFonts w:ascii="Cambria" w:hAnsi="Cambria"/>
+        </w:rPr>
+      </w:pPr>
+      <w:r>
+        <w:rPr>
+          <w:rFonts w:ascii="Cambria" w:hAnsi="Cambria"/>
+        </w:rPr>
+        <w:t>Dead.c defines 4</w:t>
       </w:r>
       <w:r>
         <w:rPr>
@@ -3415,19 +2994,11 @@
           <w:rFonts w:ascii="Cambria" w:hAnsi="Cambria"/>
         </w:rPr>
       </w:pPr>
-      <w:proofErr w:type="spellStart"/>
-      <w:r>
-        <w:rPr>
-          <w:rFonts w:ascii="Cambria" w:hAnsi="Cambria"/>
-        </w:rPr>
-        <w:t>complex_function</w:t>
-      </w:r>
-      <w:proofErr w:type="spellEnd"/>
-      <w:r>
-        <w:rPr>
-          <w:rFonts w:ascii="Cambria" w:hAnsi="Cambria"/>
-        </w:rPr>
-        <w:t>()</w:t>
+      <w:r>
+        <w:rPr>
+          <w:rFonts w:ascii="Cambria" w:hAnsi="Cambria"/>
+        </w:rPr>
+        <w:t>complex_function()</w:t>
       </w:r>
       <w:r>
         <w:rPr>
@@ -3448,19 +3019,11 @@
           <w:rFonts w:ascii="Cambria" w:hAnsi="Cambria"/>
         </w:rPr>
       </w:pPr>
-      <w:proofErr w:type="spellStart"/>
-      <w:r>
-        <w:rPr>
-          <w:rFonts w:ascii="Cambria" w:hAnsi="Cambria"/>
-        </w:rPr>
-        <w:t>maybe_dead_function</w:t>
-      </w:r>
-      <w:proofErr w:type="spellEnd"/>
-      <w:r>
-        <w:rPr>
-          <w:rFonts w:ascii="Cambria" w:hAnsi="Cambria"/>
-        </w:rPr>
-        <w:t>()</w:t>
+      <w:r>
+        <w:rPr>
+          <w:rFonts w:ascii="Cambria" w:hAnsi="Cambria"/>
+        </w:rPr>
+        <w:t>maybe_dead_function()</w:t>
       </w:r>
     </w:p>
     <w:p>
@@ -3475,19 +3038,11 @@
           <w:rFonts w:ascii="Cambria" w:hAnsi="Cambria"/>
         </w:rPr>
       </w:pPr>
-      <w:proofErr w:type="spellStart"/>
-      <w:r>
-        <w:rPr>
-          <w:rFonts w:ascii="Cambria" w:hAnsi="Cambria"/>
-        </w:rPr>
-        <w:t>function_always_called</w:t>
-      </w:r>
-      <w:proofErr w:type="spellEnd"/>
-      <w:r>
-        <w:rPr>
-          <w:rFonts w:ascii="Cambria" w:hAnsi="Cambria"/>
-        </w:rPr>
-        <w:t>()</w:t>
+      <w:r>
+        <w:rPr>
+          <w:rFonts w:ascii="Cambria" w:hAnsi="Cambria"/>
+        </w:rPr>
+        <w:t>function_always_called()</w:t>
       </w:r>
     </w:p>
     <w:p>
@@ -3502,19 +3057,11 @@
           <w:rFonts w:ascii="Cambria" w:hAnsi="Cambria"/>
         </w:rPr>
       </w:pPr>
-      <w:proofErr w:type="spellStart"/>
-      <w:r>
-        <w:rPr>
-          <w:rFonts w:ascii="Cambria" w:hAnsi="Cambria"/>
-        </w:rPr>
-        <w:t>dead_function</w:t>
-      </w:r>
-      <w:proofErr w:type="spellEnd"/>
-      <w:r>
-        <w:rPr>
-          <w:rFonts w:ascii="Cambria" w:hAnsi="Cambria"/>
-        </w:rPr>
-        <w:t>()</w:t>
+      <w:r>
+        <w:rPr>
+          <w:rFonts w:ascii="Cambria" w:hAnsi="Cambria"/>
+        </w:rPr>
+        <w:t>dead_function()</w:t>
       </w:r>
     </w:p>
     <w:p>
@@ -3546,35 +3093,7 @@
         <w:rPr>
           <w:rFonts w:ascii="Cambria" w:hAnsi="Cambria"/>
         </w:rPr>
-        <w:t xml:space="preserve">function pointer to </w:t>
-      </w:r>
-      <w:proofErr w:type="spellStart"/>
-      <w:r>
-        <w:rPr>
-          <w:rFonts w:ascii="Cambria" w:hAnsi="Cambria"/>
-        </w:rPr>
-        <w:t>dead_</w:t>
-      </w:r>
-      <w:proofErr w:type="gramStart"/>
-      <w:r>
-        <w:rPr>
-          <w:rFonts w:ascii="Cambria" w:hAnsi="Cambria"/>
-        </w:rPr>
-        <w:t>function</w:t>
-      </w:r>
-      <w:proofErr w:type="spellEnd"/>
-      <w:r>
-        <w:rPr>
-          <w:rFonts w:ascii="Cambria" w:hAnsi="Cambria"/>
-        </w:rPr>
-        <w:t>(</w:t>
-      </w:r>
-      <w:proofErr w:type="gramEnd"/>
-      <w:r>
-        <w:rPr>
-          <w:rFonts w:ascii="Cambria" w:hAnsi="Cambria"/>
-        </w:rPr>
-        <w:t>).</w:t>
+        <w:t>function pointer to dead_function().</w:t>
       </w:r>
       <w:r>
         <w:rPr>
@@ -3590,30 +3109,13 @@
           <w:rFonts w:ascii="Cambria" w:hAnsi="Cambria"/>
         </w:rPr>
       </w:pPr>
-    </w:p>
-    <w:p>
-      <w:pPr>
-        <w:jc w:val="both"/>
+      <w:r>
         <w:rPr>
           <w:rFonts w:ascii="Cambria" w:hAnsi="Cambria"/>
           <w:sz w:val="30"/>
           <w:szCs w:val="30"/>
         </w:rPr>
-      </w:pPr>
-    </w:p>
-    <w:p>
-      <w:pPr>
-        <w:jc w:val="both"/>
-        <w:rPr>
-          <w:rFonts w:ascii="Cambria" w:hAnsi="Cambria"/>
-        </w:rPr>
-      </w:pPr>
-      <w:r>
-        <w:rPr>
-          <w:rFonts w:ascii="Cambria" w:hAnsi="Cambria"/>
-          <w:sz w:val="30"/>
-          <w:szCs w:val="30"/>
-        </w:rPr>
+        <w:lastRenderedPageBreak/>
         <w:t>Test case 2: No main function</w:t>
       </w:r>
     </w:p>
@@ -3681,21 +3183,7 @@
         <w:rPr>
           <w:rFonts w:ascii="Cambria" w:hAnsi="Cambria"/>
         </w:rPr>
-        <w:t xml:space="preserve">Test case 2 observes the behaviour of dead2.c, which does not contain a </w:t>
-      </w:r>
-      <w:proofErr w:type="gramStart"/>
-      <w:r>
-        <w:rPr>
-          <w:rFonts w:ascii="Cambria" w:hAnsi="Cambria"/>
-        </w:rPr>
-        <w:t>main(</w:t>
-      </w:r>
-      <w:proofErr w:type="gramEnd"/>
-      <w:r>
-        <w:rPr>
-          <w:rFonts w:ascii="Cambria" w:hAnsi="Cambria"/>
-        </w:rPr>
-        <w:t>) function, but however, defines 4 functions as follows</w:t>
+        <w:t>Test case 2 observes the behaviour of dead2.c, which does not contain a main() function, but however, defines 4 functions as follows</w:t>
       </w:r>
     </w:p>
     <w:p>
@@ -3873,19 +3361,11 @@
               </w:rPr>
               <w:t xml:space="preserve">./asg2-task1 </w:t>
             </w:r>
-            <w:proofErr w:type="spellStart"/>
-            <w:r>
-              <w:rPr>
-                <w:rFonts w:ascii="Cambria" w:hAnsi="Cambria"/>
-              </w:rPr>
-              <w:t>dead.ll</w:t>
-            </w:r>
-            <w:proofErr w:type="spellEnd"/>
-            <w:r>
-              <w:rPr>
-                <w:rFonts w:ascii="Cambria" w:hAnsi="Cambria"/>
-              </w:rPr>
-              <w:t xml:space="preserve"> dead2.ll</w:t>
+            <w:r>
+              <w:rPr>
+                <w:rFonts w:ascii="Cambria" w:hAnsi="Cambria"/>
+              </w:rPr>
+              <w:t>dead.ll dead2.ll</w:t>
             </w:r>
           </w:p>
         </w:tc>
@@ -3902,35 +3382,7 @@
         <w:rPr>
           <w:rFonts w:ascii="Cambria" w:hAnsi="Cambria"/>
         </w:rPr>
-        <w:t xml:space="preserve">Test case 3 observes the input of multiple files, namely </w:t>
-      </w:r>
-      <w:proofErr w:type="spellStart"/>
-      <w:r>
-        <w:rPr>
-          <w:rFonts w:ascii="Cambria" w:hAnsi="Cambria"/>
-        </w:rPr>
-        <w:t>dead.c</w:t>
-      </w:r>
-      <w:proofErr w:type="spellEnd"/>
-      <w:r>
-        <w:rPr>
-          <w:rFonts w:ascii="Cambria" w:hAnsi="Cambria"/>
-        </w:rPr>
-        <w:t xml:space="preserve"> and dead2.c, as described above. Functions that were defined in dead2.c that were previously not called, are invoked in </w:t>
-      </w:r>
-      <w:proofErr w:type="spellStart"/>
-      <w:r>
-        <w:rPr>
-          <w:rFonts w:ascii="Cambria" w:hAnsi="Cambria"/>
-        </w:rPr>
-        <w:t>dead.c</w:t>
-      </w:r>
-      <w:proofErr w:type="spellEnd"/>
-      <w:r>
-        <w:rPr>
-          <w:rFonts w:ascii="Cambria" w:hAnsi="Cambria"/>
-        </w:rPr>
-        <w:t>, hence all functions are LIVE.</w:t>
+        <w:t>Test case 3 observes the input of multiple files, namely dead.c and dead2.c, as described above. Functions that were defined in dead2.c that were previously not called, are invoked in dead.c, hence all functions are LIVE.</w:t>
       </w:r>
     </w:p>
     <w:p>
@@ -4138,35 +3590,7 @@
         <w:rPr>
           <w:rFonts w:ascii="Cambria" w:hAnsi="Cambria"/>
         </w:rPr>
-        <w:t xml:space="preserve"> observes the behaviour of having 2 functions that recursively call each other, but is not invoked from </w:t>
-      </w:r>
-      <w:proofErr w:type="gramStart"/>
-      <w:r>
-        <w:rPr>
-          <w:rFonts w:ascii="Cambria" w:hAnsi="Cambria"/>
-        </w:rPr>
-        <w:t>main(</w:t>
-      </w:r>
-      <w:proofErr w:type="gramEnd"/>
-      <w:r>
-        <w:rPr>
-          <w:rFonts w:ascii="Cambria" w:hAnsi="Cambria"/>
-        </w:rPr>
-        <w:t xml:space="preserve">). Although the 2 functions reference each other, they are detected as dead functions as they were not called from </w:t>
-      </w:r>
-      <w:proofErr w:type="gramStart"/>
-      <w:r>
-        <w:rPr>
-          <w:rFonts w:ascii="Cambria" w:hAnsi="Cambria"/>
-        </w:rPr>
-        <w:t>main(</w:t>
-      </w:r>
-      <w:proofErr w:type="gramEnd"/>
-      <w:r>
-        <w:rPr>
-          <w:rFonts w:ascii="Cambria" w:hAnsi="Cambria"/>
-        </w:rPr>
-        <w:t>).</w:t>
+        <w:t xml:space="preserve"> observes the behaviour of having 2 functions that recursively call each other, but is not invoked from main(). Although the 2 functions reference each other, they are detected as dead functions as they were not called from main().</w:t>
       </w:r>
     </w:p>
     <w:p>
@@ -4277,51 +3701,29 @@
               <w:rPr>
                 <w:rFonts w:ascii="Cambria" w:hAnsi="Cambria"/>
               </w:rPr>
-              <w:t xml:space="preserve">void </w:t>
-            </w:r>
-            <w:proofErr w:type="spellStart"/>
-            <w:r>
-              <w:rPr>
-                <w:rFonts w:ascii="Cambria" w:hAnsi="Cambria"/>
-              </w:rPr>
-              <w:t>abc</w:t>
-            </w:r>
-            <w:proofErr w:type="spellEnd"/>
-            <w:r>
-              <w:rPr>
-                <w:rFonts w:ascii="Cambria" w:hAnsi="Cambria"/>
-              </w:rPr>
-              <w:t>() { }</w:t>
-            </w:r>
-          </w:p>
-          <w:p>
-            <w:pPr>
-              <w:jc w:val="both"/>
-              <w:rPr>
-                <w:rFonts w:ascii="Cambria" w:hAnsi="Cambria"/>
-              </w:rPr>
-            </w:pPr>
-          </w:p>
-          <w:p>
-            <w:pPr>
-              <w:jc w:val="both"/>
-              <w:rPr>
-                <w:rFonts w:ascii="Cambria" w:hAnsi="Cambria"/>
-              </w:rPr>
-            </w:pPr>
-            <w:proofErr w:type="spellStart"/>
-            <w:r>
-              <w:rPr>
-                <w:rFonts w:ascii="Cambria" w:hAnsi="Cambria"/>
-              </w:rPr>
-              <w:t>int</w:t>
-            </w:r>
-            <w:proofErr w:type="spellEnd"/>
-            <w:r>
-              <w:rPr>
-                <w:rFonts w:ascii="Cambria" w:hAnsi="Cambria"/>
-              </w:rPr>
-              <w:t xml:space="preserve"> main() {</w:t>
+              <w:t>void abc() { }</w:t>
+            </w:r>
+          </w:p>
+          <w:p>
+            <w:pPr>
+              <w:jc w:val="both"/>
+              <w:rPr>
+                <w:rFonts w:ascii="Cambria" w:hAnsi="Cambria"/>
+              </w:rPr>
+            </w:pPr>
+          </w:p>
+          <w:p>
+            <w:pPr>
+              <w:jc w:val="both"/>
+              <w:rPr>
+                <w:rFonts w:ascii="Cambria" w:hAnsi="Cambria"/>
+              </w:rPr>
+            </w:pPr>
+            <w:r>
+              <w:rPr>
+                <w:rFonts w:ascii="Cambria" w:hAnsi="Cambria"/>
+              </w:rPr>
+              <w:t>int main() {</w:t>
             </w:r>
           </w:p>
           <w:p>
@@ -4351,51 +3753,37 @@
               <w:rPr>
                 <w:rFonts w:ascii="Cambria" w:hAnsi="Cambria"/>
               </w:rPr>
+              <w:t>p = &amp;abc;</w:t>
+            </w:r>
+          </w:p>
+          <w:p>
+            <w:pPr>
+              <w:ind w:left="720"/>
+              <w:jc w:val="both"/>
+              <w:rPr>
+                <w:rFonts w:ascii="Cambria" w:hAnsi="Cambria"/>
+              </w:rPr>
+            </w:pPr>
+            <w:r>
+              <w:rPr>
+                <w:rFonts w:ascii="Cambria" w:hAnsi="Cambria"/>
+              </w:rPr>
+              <w:t>…</w:t>
+            </w:r>
+          </w:p>
+          <w:p>
+            <w:pPr>
+              <w:ind w:left="720"/>
+              <w:jc w:val="both"/>
+              <w:rPr>
+                <w:rFonts w:ascii="Cambria" w:hAnsi="Cambria"/>
+              </w:rPr>
+            </w:pPr>
+            <w:r>
+              <w:rPr>
+                <w:rFonts w:ascii="Cambria" w:hAnsi="Cambria"/>
+              </w:rPr>
               <w:lastRenderedPageBreak/>
-              <w:t>p = &amp;</w:t>
-            </w:r>
-            <w:proofErr w:type="spellStart"/>
-            <w:r>
-              <w:rPr>
-                <w:rFonts w:ascii="Cambria" w:hAnsi="Cambria"/>
-              </w:rPr>
-              <w:t>abc</w:t>
-            </w:r>
-            <w:proofErr w:type="spellEnd"/>
-            <w:r>
-              <w:rPr>
-                <w:rFonts w:ascii="Cambria" w:hAnsi="Cambria"/>
-              </w:rPr>
-              <w:t>;</w:t>
-            </w:r>
-          </w:p>
-          <w:p>
-            <w:pPr>
-              <w:ind w:left="720"/>
-              <w:jc w:val="both"/>
-              <w:rPr>
-                <w:rFonts w:ascii="Cambria" w:hAnsi="Cambria"/>
-              </w:rPr>
-            </w:pPr>
-            <w:r>
-              <w:rPr>
-                <w:rFonts w:ascii="Cambria" w:hAnsi="Cambria"/>
-              </w:rPr>
-              <w:t>…</w:t>
-            </w:r>
-          </w:p>
-          <w:p>
-            <w:pPr>
-              <w:ind w:left="720"/>
-              <w:jc w:val="both"/>
-              <w:rPr>
-                <w:rFonts w:ascii="Cambria" w:hAnsi="Cambria"/>
-              </w:rPr>
-            </w:pPr>
-            <w:r>
-              <w:rPr>
-                <w:rFonts w:ascii="Cambria" w:hAnsi="Cambria"/>
-              </w:rPr>
               <w:t>p();</w:t>
             </w:r>
           </w:p>
@@ -4486,21 +3874,7 @@
               <w:rPr>
                 <w:rFonts w:ascii="Cambria" w:hAnsi="Cambria"/>
               </w:rPr>
-              <w:t xml:space="preserve">void </w:t>
-            </w:r>
-            <w:proofErr w:type="spellStart"/>
-            <w:r>
-              <w:rPr>
-                <w:rFonts w:ascii="Cambria" w:hAnsi="Cambria"/>
-              </w:rPr>
-              <w:t>abc</w:t>
-            </w:r>
-            <w:proofErr w:type="spellEnd"/>
-            <w:r>
-              <w:rPr>
-                <w:rFonts w:ascii="Cambria" w:hAnsi="Cambria"/>
-              </w:rPr>
-              <w:t xml:space="preserve">() { } </w:t>
+              <w:t xml:space="preserve">void abc() { } </w:t>
             </w:r>
           </w:p>
           <w:p>
@@ -4532,19 +3906,11 @@
                 <w:rFonts w:ascii="Cambria" w:hAnsi="Cambria"/>
               </w:rPr>
             </w:pPr>
-            <w:proofErr w:type="spellStart"/>
-            <w:r>
-              <w:rPr>
-                <w:rFonts w:ascii="Cambria" w:hAnsi="Cambria"/>
-              </w:rPr>
-              <w:t>int</w:t>
-            </w:r>
-            <w:proofErr w:type="spellEnd"/>
-            <w:r>
-              <w:rPr>
-                <w:rFonts w:ascii="Cambria" w:hAnsi="Cambria"/>
-              </w:rPr>
-              <w:t xml:space="preserve"> main() {</w:t>
+            <w:r>
+              <w:rPr>
+                <w:rFonts w:ascii="Cambria" w:hAnsi="Cambria"/>
+              </w:rPr>
+              <w:t>int main() {</w:t>
             </w:r>
           </w:p>
           <w:p>
@@ -4559,21 +3925,7 @@
               <w:rPr>
                 <w:rFonts w:ascii="Cambria" w:hAnsi="Cambria"/>
               </w:rPr>
-              <w:t>p = &amp;</w:t>
-            </w:r>
-            <w:proofErr w:type="spellStart"/>
-            <w:r>
-              <w:rPr>
-                <w:rFonts w:ascii="Cambria" w:hAnsi="Cambria"/>
-              </w:rPr>
-              <w:t>abc</w:t>
-            </w:r>
-            <w:proofErr w:type="spellEnd"/>
-            <w:r>
-              <w:rPr>
-                <w:rFonts w:ascii="Cambria" w:hAnsi="Cambria"/>
-              </w:rPr>
-              <w:t>;</w:t>
+              <w:t>p = &amp;abc;</w:t>
             </w:r>
           </w:p>
           <w:p>
@@ -4715,79 +4067,43 @@
               <w:rPr>
                 <w:rFonts w:ascii="Cambria" w:hAnsi="Cambria"/>
               </w:rPr>
-              <w:t xml:space="preserve">void </w:t>
-            </w:r>
-            <w:proofErr w:type="spellStart"/>
-            <w:r>
-              <w:rPr>
-                <w:rFonts w:ascii="Cambria" w:hAnsi="Cambria"/>
-              </w:rPr>
-              <w:t>abc</w:t>
-            </w:r>
-            <w:proofErr w:type="spellEnd"/>
-            <w:r>
-              <w:rPr>
-                <w:rFonts w:ascii="Cambria" w:hAnsi="Cambria"/>
-              </w:rPr>
-              <w:t>() { }</w:t>
-            </w:r>
-          </w:p>
-          <w:p>
-            <w:pPr>
-              <w:jc w:val="both"/>
-              <w:rPr>
-                <w:rFonts w:ascii="Cambria" w:hAnsi="Cambria"/>
-              </w:rPr>
-            </w:pPr>
-            <w:r>
-              <w:rPr>
-                <w:rFonts w:ascii="Cambria" w:hAnsi="Cambria"/>
-              </w:rPr>
-              <w:t xml:space="preserve">void </w:t>
-            </w:r>
-            <w:proofErr w:type="spellStart"/>
-            <w:r>
-              <w:rPr>
-                <w:rFonts w:ascii="Cambria" w:hAnsi="Cambria"/>
-              </w:rPr>
-              <w:t>def</w:t>
-            </w:r>
-            <w:proofErr w:type="spellEnd"/>
-            <w:r>
-              <w:rPr>
-                <w:rFonts w:ascii="Cambria" w:hAnsi="Cambria"/>
-              </w:rPr>
-              <w:t>() { }</w:t>
-            </w:r>
-          </w:p>
-          <w:p>
-            <w:pPr>
-              <w:jc w:val="both"/>
-              <w:rPr>
-                <w:rFonts w:ascii="Cambria" w:hAnsi="Cambria"/>
-              </w:rPr>
-            </w:pPr>
-          </w:p>
-          <w:p>
-            <w:pPr>
-              <w:jc w:val="both"/>
-              <w:rPr>
-                <w:rFonts w:ascii="Cambria" w:hAnsi="Cambria"/>
-              </w:rPr>
-            </w:pPr>
-            <w:proofErr w:type="spellStart"/>
-            <w:r>
-              <w:rPr>
-                <w:rFonts w:ascii="Cambria" w:hAnsi="Cambria"/>
-              </w:rPr>
-              <w:t>int</w:t>
-            </w:r>
-            <w:proofErr w:type="spellEnd"/>
-            <w:r>
-              <w:rPr>
-                <w:rFonts w:ascii="Cambria" w:hAnsi="Cambria"/>
-              </w:rPr>
-              <w:t xml:space="preserve"> main() {</w:t>
+              <w:t>void abc() { }</w:t>
+            </w:r>
+          </w:p>
+          <w:p>
+            <w:pPr>
+              <w:jc w:val="both"/>
+              <w:rPr>
+                <w:rFonts w:ascii="Cambria" w:hAnsi="Cambria"/>
+              </w:rPr>
+            </w:pPr>
+            <w:r>
+              <w:rPr>
+                <w:rFonts w:ascii="Cambria" w:hAnsi="Cambria"/>
+              </w:rPr>
+              <w:t>void def() { }</w:t>
+            </w:r>
+          </w:p>
+          <w:p>
+            <w:pPr>
+              <w:jc w:val="both"/>
+              <w:rPr>
+                <w:rFonts w:ascii="Cambria" w:hAnsi="Cambria"/>
+              </w:rPr>
+            </w:pPr>
+          </w:p>
+          <w:p>
+            <w:pPr>
+              <w:jc w:val="both"/>
+              <w:rPr>
+                <w:rFonts w:ascii="Cambria" w:hAnsi="Cambria"/>
+              </w:rPr>
+            </w:pPr>
+            <w:r>
+              <w:rPr>
+                <w:rFonts w:ascii="Cambria" w:hAnsi="Cambria"/>
+              </w:rPr>
+              <w:t>int main() {</w:t>
             </w:r>
           </w:p>
           <w:p>
@@ -4817,21 +4133,7 @@
               <w:rPr>
                 <w:rFonts w:ascii="Cambria" w:hAnsi="Cambria"/>
               </w:rPr>
-              <w:t>p = &amp;</w:t>
-            </w:r>
-            <w:proofErr w:type="spellStart"/>
-            <w:r>
-              <w:rPr>
-                <w:rFonts w:ascii="Cambria" w:hAnsi="Cambria"/>
-              </w:rPr>
-              <w:t>abc</w:t>
-            </w:r>
-            <w:proofErr w:type="spellEnd"/>
-            <w:r>
-              <w:rPr>
-                <w:rFonts w:ascii="Cambria" w:hAnsi="Cambria"/>
-              </w:rPr>
-              <w:t>;</w:t>
+              <w:t>p = &amp;abc;</w:t>
             </w:r>
           </w:p>
           <w:p>
@@ -4861,21 +4163,7 @@
               <w:rPr>
                 <w:rFonts w:ascii="Cambria" w:hAnsi="Cambria"/>
               </w:rPr>
-              <w:t>p = &amp;</w:t>
-            </w:r>
-            <w:proofErr w:type="spellStart"/>
-            <w:r>
-              <w:rPr>
-                <w:rFonts w:ascii="Cambria" w:hAnsi="Cambria"/>
-              </w:rPr>
-              <w:t>def</w:t>
-            </w:r>
-            <w:proofErr w:type="spellEnd"/>
-            <w:r>
-              <w:rPr>
-                <w:rFonts w:ascii="Cambria" w:hAnsi="Cambria"/>
-              </w:rPr>
-              <w:t>;</w:t>
+              <w:t>p = &amp;def;</w:t>
             </w:r>
           </w:p>
           <w:p>
@@ -5030,51 +4318,29 @@
               <w:rPr>
                 <w:rFonts w:ascii="Cambria" w:hAnsi="Cambria"/>
               </w:rPr>
-              <w:t xml:space="preserve">void </w:t>
-            </w:r>
-            <w:proofErr w:type="spellStart"/>
-            <w:r>
-              <w:rPr>
-                <w:rFonts w:ascii="Cambria" w:hAnsi="Cambria"/>
-              </w:rPr>
-              <w:t>abc</w:t>
-            </w:r>
-            <w:proofErr w:type="spellEnd"/>
-            <w:r>
-              <w:rPr>
-                <w:rFonts w:ascii="Cambria" w:hAnsi="Cambria"/>
-              </w:rPr>
-              <w:t>() { }</w:t>
-            </w:r>
-          </w:p>
-          <w:p>
-            <w:pPr>
-              <w:jc w:val="both"/>
-              <w:rPr>
-                <w:rFonts w:ascii="Cambria" w:hAnsi="Cambria"/>
-              </w:rPr>
-            </w:pPr>
-          </w:p>
-          <w:p>
-            <w:pPr>
-              <w:jc w:val="both"/>
-              <w:rPr>
-                <w:rFonts w:ascii="Cambria" w:hAnsi="Cambria"/>
-              </w:rPr>
-            </w:pPr>
-            <w:proofErr w:type="spellStart"/>
-            <w:r>
-              <w:rPr>
-                <w:rFonts w:ascii="Cambria" w:hAnsi="Cambria"/>
-              </w:rPr>
-              <w:t>int</w:t>
-            </w:r>
-            <w:proofErr w:type="spellEnd"/>
-            <w:r>
-              <w:rPr>
-                <w:rFonts w:ascii="Cambria" w:hAnsi="Cambria"/>
-              </w:rPr>
-              <w:t xml:space="preserve"> main() {</w:t>
+              <w:t>void abc() { }</w:t>
+            </w:r>
+          </w:p>
+          <w:p>
+            <w:pPr>
+              <w:jc w:val="both"/>
+              <w:rPr>
+                <w:rFonts w:ascii="Cambria" w:hAnsi="Cambria"/>
+              </w:rPr>
+            </w:pPr>
+          </w:p>
+          <w:p>
+            <w:pPr>
+              <w:jc w:val="both"/>
+              <w:rPr>
+                <w:rFonts w:ascii="Cambria" w:hAnsi="Cambria"/>
+              </w:rPr>
+            </w:pPr>
+            <w:r>
+              <w:rPr>
+                <w:rFonts w:ascii="Cambria" w:hAnsi="Cambria"/>
+              </w:rPr>
+              <w:t>int main() {</w:t>
             </w:r>
           </w:p>
           <w:p>
@@ -5104,21 +4370,7 @@
               <w:rPr>
                 <w:rFonts w:ascii="Cambria" w:hAnsi="Cambria"/>
               </w:rPr>
-              <w:t>p = &amp;</w:t>
-            </w:r>
-            <w:proofErr w:type="spellStart"/>
-            <w:r>
-              <w:rPr>
-                <w:rFonts w:ascii="Cambria" w:hAnsi="Cambria"/>
-              </w:rPr>
-              <w:t>abc</w:t>
-            </w:r>
-            <w:proofErr w:type="spellEnd"/>
-            <w:r>
-              <w:rPr>
-                <w:rFonts w:ascii="Cambria" w:hAnsi="Cambria"/>
-              </w:rPr>
-              <w:t>;</w:t>
+              <w:t>p = &amp;abc;</w:t>
             </w:r>
           </w:p>
           <w:p>
@@ -5178,7 +4430,6 @@
               <w:rPr>
                 <w:rFonts w:ascii="Cambria" w:hAnsi="Cambria"/>
               </w:rPr>
-              <w:lastRenderedPageBreak/>
               <w:t>return 0;</w:t>
             </w:r>
           </w:p>
@@ -5238,18 +4489,8 @@
           <w:sz w:val="30"/>
           <w:szCs w:val="30"/>
         </w:rPr>
-        <w:t xml:space="preserve">Function Pointer within </w:t>
-      </w:r>
-      <w:proofErr w:type="spellStart"/>
-      <w:r>
-        <w:rPr>
-          <w:rFonts w:ascii="Cambria" w:hAnsi="Cambria"/>
-          <w:sz w:val="30"/>
-          <w:szCs w:val="30"/>
-        </w:rPr>
-        <w:t>Structs</w:t>
-      </w:r>
-      <w:proofErr w:type="spellEnd"/>
+        <w:t>Function Pointer within Structs</w:t>
+      </w:r>
     </w:p>
     <w:tbl>
       <w:tblPr>
@@ -5280,65 +4521,29 @@
               <w:rPr>
                 <w:rFonts w:ascii="Cambria" w:hAnsi="Cambria"/>
               </w:rPr>
-              <w:t xml:space="preserve">void </w:t>
-            </w:r>
-            <w:proofErr w:type="spellStart"/>
-            <w:r>
-              <w:rPr>
-                <w:rFonts w:ascii="Cambria" w:hAnsi="Cambria"/>
-              </w:rPr>
-              <w:t>abc</w:t>
-            </w:r>
-            <w:proofErr w:type="spellEnd"/>
-            <w:r>
-              <w:rPr>
-                <w:rFonts w:ascii="Cambria" w:hAnsi="Cambria"/>
-              </w:rPr>
-              <w:t>() { }</w:t>
-            </w:r>
-          </w:p>
-          <w:p>
-            <w:pPr>
-              <w:jc w:val="both"/>
-              <w:rPr>
-                <w:rFonts w:ascii="Cambria" w:hAnsi="Cambria"/>
-              </w:rPr>
-            </w:pPr>
-          </w:p>
-          <w:p>
-            <w:pPr>
-              <w:jc w:val="both"/>
-              <w:rPr>
-                <w:rFonts w:ascii="Cambria" w:hAnsi="Cambria"/>
-              </w:rPr>
-            </w:pPr>
-            <w:proofErr w:type="spellStart"/>
-            <w:r>
-              <w:rPr>
-                <w:rFonts w:ascii="Cambria" w:hAnsi="Cambria"/>
-              </w:rPr>
-              <w:t>typedef</w:t>
-            </w:r>
-            <w:proofErr w:type="spellEnd"/>
-            <w:r>
-              <w:rPr>
-                <w:rFonts w:ascii="Cambria" w:hAnsi="Cambria"/>
-              </w:rPr>
-              <w:t xml:space="preserve"> </w:t>
-            </w:r>
-            <w:proofErr w:type="spellStart"/>
-            <w:r>
-              <w:rPr>
-                <w:rFonts w:ascii="Cambria" w:hAnsi="Cambria"/>
-              </w:rPr>
-              <w:t>struct</w:t>
-            </w:r>
-            <w:proofErr w:type="spellEnd"/>
-            <w:r>
-              <w:rPr>
-                <w:rFonts w:ascii="Cambria" w:hAnsi="Cambria"/>
-              </w:rPr>
-              <w:t xml:space="preserve"> {</w:t>
+              <w:t>void abc() { }</w:t>
+            </w:r>
+          </w:p>
+          <w:p>
+            <w:pPr>
+              <w:jc w:val="both"/>
+              <w:rPr>
+                <w:rFonts w:ascii="Cambria" w:hAnsi="Cambria"/>
+              </w:rPr>
+            </w:pPr>
+          </w:p>
+          <w:p>
+            <w:pPr>
+              <w:jc w:val="both"/>
+              <w:rPr>
+                <w:rFonts w:ascii="Cambria" w:hAnsi="Cambria"/>
+              </w:rPr>
+            </w:pPr>
+            <w:r>
+              <w:rPr>
+                <w:rFonts w:ascii="Cambria" w:hAnsi="Cambria"/>
+              </w:rPr>
+              <w:t>typedef struct {</w:t>
             </w:r>
           </w:p>
           <w:p>
@@ -5400,19 +4605,11 @@
                 <w:rFonts w:ascii="Cambria" w:hAnsi="Cambria"/>
               </w:rPr>
             </w:pPr>
-            <w:proofErr w:type="spellStart"/>
-            <w:r>
-              <w:rPr>
-                <w:rFonts w:ascii="Cambria" w:hAnsi="Cambria"/>
-              </w:rPr>
-              <w:t>int</w:t>
-            </w:r>
-            <w:proofErr w:type="spellEnd"/>
-            <w:r>
-              <w:rPr>
-                <w:rFonts w:ascii="Cambria" w:hAnsi="Cambria"/>
-              </w:rPr>
-              <w:t xml:space="preserve"> main() {</w:t>
+            <w:r>
+              <w:rPr>
+                <w:rFonts w:ascii="Cambria" w:hAnsi="Cambria"/>
+              </w:rPr>
+              <w:t>int main() {</w:t>
             </w:r>
           </w:p>
           <w:p>
@@ -5438,33 +4635,17 @@
                 <w:rFonts w:ascii="Cambria" w:hAnsi="Cambria"/>
               </w:rPr>
             </w:pPr>
-            <w:proofErr w:type="spellStart"/>
             <w:r>
               <w:rPr>
                 <w:rFonts w:ascii="Cambria" w:hAnsi="Cambria"/>
               </w:rPr>
               <w:t>h.p</w:t>
             </w:r>
-            <w:proofErr w:type="spellEnd"/>
-            <w:r>
-              <w:rPr>
-                <w:rFonts w:ascii="Cambria" w:hAnsi="Cambria"/>
-              </w:rPr>
-              <w:t xml:space="preserve"> = &amp;</w:t>
-            </w:r>
-            <w:proofErr w:type="spellStart"/>
-            <w:r>
-              <w:rPr>
-                <w:rFonts w:ascii="Cambria" w:hAnsi="Cambria"/>
-              </w:rPr>
-              <w:t>abc</w:t>
-            </w:r>
-            <w:proofErr w:type="spellEnd"/>
-            <w:r>
-              <w:rPr>
-                <w:rFonts w:ascii="Cambria" w:hAnsi="Cambria"/>
-              </w:rPr>
-              <w:t>;</w:t>
+            <w:r>
+              <w:rPr>
+                <w:rFonts w:ascii="Cambria" w:hAnsi="Cambria"/>
+              </w:rPr>
+              <w:t xml:space="preserve"> = &amp;abc;</w:t>
             </w:r>
           </w:p>
           <w:p>
@@ -5490,7 +4671,6 @@
                 <w:rFonts w:ascii="Cambria" w:hAnsi="Cambria"/>
               </w:rPr>
             </w:pPr>
-            <w:proofErr w:type="spellStart"/>
             <w:r>
               <w:rPr>
                 <w:rFonts w:ascii="Cambria" w:hAnsi="Cambria"/>
@@ -5501,14 +4681,7 @@
               <w:rPr>
                 <w:rFonts w:ascii="Cambria" w:hAnsi="Cambria"/>
               </w:rPr>
-              <w:t>p</w:t>
-            </w:r>
-            <w:proofErr w:type="spellEnd"/>
-            <w:r>
-              <w:rPr>
-                <w:rFonts w:ascii="Cambria" w:hAnsi="Cambria"/>
-              </w:rPr>
-              <w:t>();</w:t>
+              <w:t>p();</w:t>
             </w:r>
           </w:p>
           <w:p>
@@ -5576,18 +4749,8 @@
           <w:sz w:val="30"/>
           <w:szCs w:val="30"/>
         </w:rPr>
-        <w:t xml:space="preserve">: Function Pointer from Pointers to </w:t>
-      </w:r>
-      <w:proofErr w:type="spellStart"/>
-      <w:r>
-        <w:rPr>
-          <w:rFonts w:ascii="Cambria" w:hAnsi="Cambria"/>
-          <w:sz w:val="30"/>
-          <w:szCs w:val="30"/>
-        </w:rPr>
-        <w:t>Structs</w:t>
-      </w:r>
-      <w:proofErr w:type="spellEnd"/>
+        <w:t>: Function Pointer from Pointers to Structs</w:t>
+      </w:r>
     </w:p>
     <w:tbl>
       <w:tblPr>
@@ -5618,65 +4781,29 @@
               <w:rPr>
                 <w:rFonts w:ascii="Cambria" w:hAnsi="Cambria"/>
               </w:rPr>
-              <w:t xml:space="preserve">void </w:t>
-            </w:r>
-            <w:proofErr w:type="spellStart"/>
-            <w:r>
-              <w:rPr>
-                <w:rFonts w:ascii="Cambria" w:hAnsi="Cambria"/>
-              </w:rPr>
-              <w:t>abc</w:t>
-            </w:r>
-            <w:proofErr w:type="spellEnd"/>
-            <w:r>
-              <w:rPr>
-                <w:rFonts w:ascii="Cambria" w:hAnsi="Cambria"/>
-              </w:rPr>
-              <w:t>() { }</w:t>
-            </w:r>
-          </w:p>
-          <w:p>
-            <w:pPr>
-              <w:jc w:val="both"/>
-              <w:rPr>
-                <w:rFonts w:ascii="Cambria" w:hAnsi="Cambria"/>
-              </w:rPr>
-            </w:pPr>
-          </w:p>
-          <w:p>
-            <w:pPr>
-              <w:jc w:val="both"/>
-              <w:rPr>
-                <w:rFonts w:ascii="Cambria" w:hAnsi="Cambria"/>
-              </w:rPr>
-            </w:pPr>
-            <w:proofErr w:type="spellStart"/>
-            <w:r>
-              <w:rPr>
-                <w:rFonts w:ascii="Cambria" w:hAnsi="Cambria"/>
-              </w:rPr>
-              <w:t>typedef</w:t>
-            </w:r>
-            <w:proofErr w:type="spellEnd"/>
-            <w:r>
-              <w:rPr>
-                <w:rFonts w:ascii="Cambria" w:hAnsi="Cambria"/>
-              </w:rPr>
-              <w:t xml:space="preserve"> </w:t>
-            </w:r>
-            <w:proofErr w:type="spellStart"/>
-            <w:r>
-              <w:rPr>
-                <w:rFonts w:ascii="Cambria" w:hAnsi="Cambria"/>
-              </w:rPr>
-              <w:t>struct</w:t>
-            </w:r>
-            <w:proofErr w:type="spellEnd"/>
-            <w:r>
-              <w:rPr>
-                <w:rFonts w:ascii="Cambria" w:hAnsi="Cambria"/>
-              </w:rPr>
-              <w:t xml:space="preserve"> {</w:t>
+              <w:t>void abc() { }</w:t>
+            </w:r>
+          </w:p>
+          <w:p>
+            <w:pPr>
+              <w:jc w:val="both"/>
+              <w:rPr>
+                <w:rFonts w:ascii="Cambria" w:hAnsi="Cambria"/>
+              </w:rPr>
+            </w:pPr>
+          </w:p>
+          <w:p>
+            <w:pPr>
+              <w:jc w:val="both"/>
+              <w:rPr>
+                <w:rFonts w:ascii="Cambria" w:hAnsi="Cambria"/>
+              </w:rPr>
+            </w:pPr>
+            <w:r>
+              <w:rPr>
+                <w:rFonts w:ascii="Cambria" w:hAnsi="Cambria"/>
+              </w:rPr>
+              <w:t>typedef struct {</w:t>
             </w:r>
           </w:p>
           <w:p>
@@ -5738,19 +4865,11 @@
                 <w:rFonts w:ascii="Cambria" w:hAnsi="Cambria"/>
               </w:rPr>
             </w:pPr>
-            <w:proofErr w:type="spellStart"/>
-            <w:r>
-              <w:rPr>
-                <w:rFonts w:ascii="Cambria" w:hAnsi="Cambria"/>
-              </w:rPr>
-              <w:t>int</w:t>
-            </w:r>
-            <w:proofErr w:type="spellEnd"/>
-            <w:r>
-              <w:rPr>
-                <w:rFonts w:ascii="Cambria" w:hAnsi="Cambria"/>
-              </w:rPr>
-              <w:t xml:space="preserve"> main() {</w:t>
+            <w:r>
+              <w:rPr>
+                <w:rFonts w:ascii="Cambria" w:hAnsi="Cambria"/>
+              </w:rPr>
+              <w:t>int main() {</w:t>
             </w:r>
           </w:p>
           <w:p>
@@ -5765,35 +4884,7 @@
               <w:rPr>
                 <w:rFonts w:ascii="Cambria" w:hAnsi="Cambria"/>
               </w:rPr>
-              <w:t xml:space="preserve">happy *h = </w:t>
-            </w:r>
-            <w:proofErr w:type="spellStart"/>
-            <w:r>
-              <w:rPr>
-                <w:rFonts w:ascii="Cambria" w:hAnsi="Cambria"/>
-              </w:rPr>
-              <w:t>malloc</w:t>
-            </w:r>
-            <w:proofErr w:type="spellEnd"/>
-            <w:r>
-              <w:rPr>
-                <w:rFonts w:ascii="Cambria" w:hAnsi="Cambria"/>
-              </w:rPr>
-              <w:t>(</w:t>
-            </w:r>
-            <w:proofErr w:type="spellStart"/>
-            <w:r>
-              <w:rPr>
-                <w:rFonts w:ascii="Cambria" w:hAnsi="Cambria"/>
-              </w:rPr>
-              <w:t>sizeof</w:t>
-            </w:r>
-            <w:proofErr w:type="spellEnd"/>
-            <w:r>
-              <w:rPr>
-                <w:rFonts w:ascii="Cambria" w:hAnsi="Cambria"/>
-              </w:rPr>
-              <w:t>(happy));</w:t>
+              <w:t>happy *h = malloc(sizeof(happy));</w:t>
             </w:r>
           </w:p>
           <w:p>
@@ -5808,21 +4899,7 @@
               <w:rPr>
                 <w:rFonts w:ascii="Cambria" w:hAnsi="Cambria"/>
               </w:rPr>
-              <w:t>h-&gt;p = &amp;</w:t>
-            </w:r>
-            <w:proofErr w:type="spellStart"/>
-            <w:r>
-              <w:rPr>
-                <w:rFonts w:ascii="Cambria" w:hAnsi="Cambria"/>
-              </w:rPr>
-              <w:t>abc</w:t>
-            </w:r>
-            <w:proofErr w:type="spellEnd"/>
-            <w:r>
-              <w:rPr>
-                <w:rFonts w:ascii="Cambria" w:hAnsi="Cambria"/>
-              </w:rPr>
-              <w:t>;</w:t>
+              <w:t>h-&gt;p = &amp;abc;</w:t>
             </w:r>
           </w:p>
           <w:p>
@@ -5993,41 +5070,41 @@
               <w:rPr>
                 <w:rFonts w:ascii="Cambria" w:hAnsi="Cambria"/>
               </w:rPr>
+              <w:t>if (!(x == 0 || 0 == 0)) {</w:t>
+            </w:r>
+          </w:p>
+          <w:p>
+            <w:pPr>
+              <w:jc w:val="both"/>
+              <w:rPr>
+                <w:rFonts w:ascii="Cambria" w:hAnsi="Cambria"/>
+              </w:rPr>
+            </w:pPr>
+            <w:r>
+              <w:rPr>
+                <w:rFonts w:ascii="Cambria" w:hAnsi="Cambria"/>
+              </w:rPr>
+              <w:tab/>
+            </w:r>
+            <w:r>
+              <w:rPr>
+                <w:rFonts w:ascii="Cambria" w:hAnsi="Cambria"/>
+              </w:rPr>
+              <w:t>test1();</w:t>
+            </w:r>
+          </w:p>
+          <w:p>
+            <w:pPr>
+              <w:jc w:val="both"/>
+              <w:rPr>
+                <w:rFonts w:ascii="Cambria" w:hAnsi="Cambria"/>
+              </w:rPr>
+            </w:pPr>
+            <w:r>
+              <w:rPr>
+                <w:rFonts w:ascii="Cambria" w:hAnsi="Cambria"/>
+              </w:rPr>
               <w:lastRenderedPageBreak/>
-              <w:t>if (!(x == 0 || 0 == 0)) {</w:t>
-            </w:r>
-          </w:p>
-          <w:p>
-            <w:pPr>
-              <w:jc w:val="both"/>
-              <w:rPr>
-                <w:rFonts w:ascii="Cambria" w:hAnsi="Cambria"/>
-              </w:rPr>
-            </w:pPr>
-            <w:r>
-              <w:rPr>
-                <w:rFonts w:ascii="Cambria" w:hAnsi="Cambria"/>
-              </w:rPr>
-              <w:tab/>
-            </w:r>
-            <w:r>
-              <w:rPr>
-                <w:rFonts w:ascii="Cambria" w:hAnsi="Cambria"/>
-              </w:rPr>
-              <w:t>test1();</w:t>
-            </w:r>
-          </w:p>
-          <w:p>
-            <w:pPr>
-              <w:jc w:val="both"/>
-              <w:rPr>
-                <w:rFonts w:ascii="Cambria" w:hAnsi="Cambria"/>
-              </w:rPr>
-            </w:pPr>
-            <w:r>
-              <w:rPr>
-                <w:rFonts w:ascii="Cambria" w:hAnsi="Cambria"/>
-              </w:rPr>
               <w:t>}</w:t>
             </w:r>
           </w:p>
@@ -6045,21 +5122,8 @@
         <w:rPr>
           <w:rFonts w:ascii="Cambria" w:hAnsi="Cambria"/>
         </w:rPr>
-        <w:t xml:space="preserve">Although 0=0 will always evaluate </w:t>
-      </w:r>
-      <w:proofErr w:type="gramStart"/>
-      <w:r>
-        <w:rPr>
-          <w:rFonts w:ascii="Cambria" w:hAnsi="Cambria"/>
-        </w:rPr>
-        <w:t>to</w:t>
-      </w:r>
-      <w:proofErr w:type="gramEnd"/>
-      <w:r>
-        <w:rPr>
-          <w:rFonts w:ascii="Cambria" w:hAnsi="Cambria"/>
-        </w:rPr>
-        <w:t xml:space="preserve"> true, </w:t>
+        <w:lastRenderedPageBreak/>
+        <w:t xml:space="preserve">Although 0=0 will always evaluate to true, </w:t>
       </w:r>
       <w:r>
         <w:rPr>
@@ -6226,21 +5290,7 @@
               <w:rPr>
                 <w:rFonts w:ascii="Cambria" w:hAnsi="Cambria"/>
               </w:rPr>
-              <w:t>for (</w:t>
-            </w:r>
-            <w:proofErr w:type="spellStart"/>
-            <w:r>
-              <w:rPr>
-                <w:rFonts w:ascii="Cambria" w:hAnsi="Cambria"/>
-              </w:rPr>
-              <w:t>int</w:t>
-            </w:r>
-            <w:proofErr w:type="spellEnd"/>
-            <w:r>
-              <w:rPr>
-                <w:rFonts w:ascii="Cambria" w:hAnsi="Cambria"/>
-              </w:rPr>
-              <w:t xml:space="preserve"> y = 0; y &lt; 0; y++) {</w:t>
+              <w:t>for (int y = 0; y &lt; 0; y++) {</w:t>
             </w:r>
           </w:p>
           <w:p>
@@ -6351,6 +5401,12 @@
           <w:rFonts w:ascii="Cambria" w:hAnsi="Cambria"/>
         </w:rPr>
         <w:t>For the assignment, our algorithm is unable to determine function pointers that are passed as parameters as this requires global analysis throughout possibly multiple LLVM IR files.</w:t>
+      </w:r>
+      <w:r>
+        <w:rPr>
+          <w:rFonts w:ascii="Cambria" w:hAnsi="Cambria"/>
+        </w:rPr>
+        <w:t xml:space="preserve"> </w:t>
       </w:r>
     </w:p>
     <w:p>
@@ -6390,51 +5446,29 @@
               <w:rPr>
                 <w:rFonts w:ascii="Cambria" w:hAnsi="Cambria"/>
               </w:rPr>
-              <w:t xml:space="preserve">void </w:t>
-            </w:r>
-            <w:proofErr w:type="spellStart"/>
-            <w:r>
-              <w:rPr>
-                <w:rFonts w:ascii="Cambria" w:hAnsi="Cambria"/>
-              </w:rPr>
-              <w:t>def</w:t>
-            </w:r>
-            <w:proofErr w:type="spellEnd"/>
-            <w:r>
-              <w:rPr>
-                <w:rFonts w:ascii="Cambria" w:hAnsi="Cambria"/>
-              </w:rPr>
-              <w:t>() { }</w:t>
-            </w:r>
-          </w:p>
-          <w:p>
-            <w:pPr>
-              <w:jc w:val="both"/>
-              <w:rPr>
-                <w:rFonts w:ascii="Cambria" w:hAnsi="Cambria"/>
-              </w:rPr>
-            </w:pPr>
-          </w:p>
-          <w:p>
-            <w:pPr>
-              <w:jc w:val="both"/>
-              <w:rPr>
-                <w:rFonts w:ascii="Cambria" w:hAnsi="Cambria"/>
-              </w:rPr>
-            </w:pPr>
-            <w:proofErr w:type="spellStart"/>
-            <w:r>
-              <w:rPr>
-                <w:rFonts w:ascii="Cambria" w:hAnsi="Cambria"/>
-              </w:rPr>
-              <w:t>int</w:t>
-            </w:r>
-            <w:proofErr w:type="spellEnd"/>
-            <w:r>
-              <w:rPr>
-                <w:rFonts w:ascii="Cambria" w:hAnsi="Cambria"/>
-              </w:rPr>
-              <w:t xml:space="preserve"> main() {</w:t>
+              <w:t>void def() { }</w:t>
+            </w:r>
+          </w:p>
+          <w:p>
+            <w:pPr>
+              <w:jc w:val="both"/>
+              <w:rPr>
+                <w:rFonts w:ascii="Cambria" w:hAnsi="Cambria"/>
+              </w:rPr>
+            </w:pPr>
+          </w:p>
+          <w:p>
+            <w:pPr>
+              <w:jc w:val="both"/>
+              <w:rPr>
+                <w:rFonts w:ascii="Cambria" w:hAnsi="Cambria"/>
+              </w:rPr>
+            </w:pPr>
+            <w:r>
+              <w:rPr>
+                <w:rFonts w:ascii="Cambria" w:hAnsi="Cambria"/>
+              </w:rPr>
+              <w:t>int main() {</w:t>
             </w:r>
           </w:p>
           <w:p>
@@ -6445,33 +5479,11 @@
                 <w:rFonts w:ascii="Cambria" w:hAnsi="Cambria"/>
               </w:rPr>
             </w:pPr>
-            <w:proofErr w:type="spellStart"/>
-            <w:r>
-              <w:rPr>
-                <w:rFonts w:ascii="Cambria" w:hAnsi="Cambria"/>
-              </w:rPr>
-              <w:t>abc</w:t>
-            </w:r>
-            <w:proofErr w:type="spellEnd"/>
-            <w:r>
-              <w:rPr>
-                <w:rFonts w:ascii="Cambria" w:hAnsi="Cambria"/>
-              </w:rPr>
-              <w:t>(&amp;</w:t>
-            </w:r>
-            <w:proofErr w:type="spellStart"/>
-            <w:r>
-              <w:rPr>
-                <w:rFonts w:ascii="Cambria" w:hAnsi="Cambria"/>
-              </w:rPr>
-              <w:t>def</w:t>
-            </w:r>
-            <w:proofErr w:type="spellEnd"/>
-            <w:r>
-              <w:rPr>
-                <w:rFonts w:ascii="Cambria" w:hAnsi="Cambria"/>
-              </w:rPr>
-              <w:t>);</w:t>
+            <w:r>
+              <w:rPr>
+                <w:rFonts w:ascii="Cambria" w:hAnsi="Cambria"/>
+              </w:rPr>
+              <w:t>abc(&amp;def);</w:t>
             </w:r>
           </w:p>
           <w:p>
@@ -6522,21 +5534,7 @@
               <w:rPr>
                 <w:rFonts w:ascii="Cambria" w:hAnsi="Cambria"/>
               </w:rPr>
-              <w:t xml:space="preserve">void </w:t>
-            </w:r>
-            <w:proofErr w:type="spellStart"/>
-            <w:r>
-              <w:rPr>
-                <w:rFonts w:ascii="Cambria" w:hAnsi="Cambria"/>
-              </w:rPr>
-              <w:t>abc</w:t>
-            </w:r>
-            <w:proofErr w:type="spellEnd"/>
-            <w:r>
-              <w:rPr>
-                <w:rFonts w:ascii="Cambria" w:hAnsi="Cambria"/>
-              </w:rPr>
-              <w:t>(void *g(void)) {</w:t>
+              <w:t>void abc(void *g(void)) {</w:t>
             </w:r>
           </w:p>
           <w:p>
@@ -6552,6 +5550,203 @@
                 <w:rFonts w:ascii="Cambria" w:hAnsi="Cambria"/>
               </w:rPr>
               <w:t>g();</w:t>
+            </w:r>
+          </w:p>
+          <w:p>
+            <w:pPr>
+              <w:jc w:val="both"/>
+              <w:rPr>
+                <w:rFonts w:ascii="Cambria" w:hAnsi="Cambria"/>
+              </w:rPr>
+            </w:pPr>
+            <w:r>
+              <w:rPr>
+                <w:rFonts w:ascii="Cambria" w:hAnsi="Cambria"/>
+              </w:rPr>
+              <w:t>}</w:t>
+            </w:r>
+          </w:p>
+        </w:tc>
+      </w:tr>
+    </w:tbl>
+    <w:p>
+      <w:pPr>
+        <w:jc w:val="both"/>
+        <w:rPr>
+          <w:rFonts w:ascii="Cambria" w:hAnsi="Cambria"/>
+        </w:rPr>
+      </w:pPr>
+    </w:p>
+    <w:p>
+      <w:pPr>
+        <w:jc w:val="both"/>
+        <w:rPr>
+          <w:rFonts w:ascii="Cambria" w:hAnsi="Cambria"/>
+        </w:rPr>
+      </w:pPr>
+      <w:bookmarkStart w:id="4" w:name="_GoBack"/>
+      <w:bookmarkEnd w:id="4"/>
+      <w:r>
+        <w:rPr>
+          <w:rFonts w:ascii="Cambria" w:hAnsi="Cambria"/>
+        </w:rPr>
+        <w:t>The algorithm is also unable to determine cases where a function pointer is returned from another function, and is subsequently invoked.</w:t>
+      </w:r>
+    </w:p>
+    <w:tbl>
+      <w:tblPr>
+        <w:tblStyle w:val="TableGrid"/>
+        <w:tblW w:w="0" w:type="auto"/>
+        <w:tblCellMar>
+          <w:top w:w="108" w:type="dxa"/>
+          <w:bottom w:w="108" w:type="dxa"/>
+        </w:tblCellMar>
+        <w:tblLook w:val="04A0" w:firstRow="1" w:lastRow="0" w:firstColumn="1" w:lastColumn="0" w:noHBand="0" w:noVBand="1"/>
+      </w:tblPr>
+      <w:tblGrid>
+        <w:gridCol w:w="9350"/>
+      </w:tblGrid>
+      <w:tr>
+        <w:tc>
+          <w:tcPr>
+            <w:tcW w:w="9350" w:type="dxa"/>
+          </w:tcPr>
+          <w:p>
+            <w:pPr>
+              <w:jc w:val="both"/>
+              <w:rPr>
+                <w:rFonts w:ascii="Cambria" w:hAnsi="Cambria"/>
+              </w:rPr>
+            </w:pPr>
+            <w:r>
+              <w:rPr>
+                <w:rFonts w:ascii="Cambria" w:hAnsi="Cambria"/>
+              </w:rPr>
+              <w:t>void def() { }</w:t>
+            </w:r>
+          </w:p>
+          <w:p>
+            <w:pPr>
+              <w:jc w:val="both"/>
+              <w:rPr>
+                <w:rFonts w:ascii="Cambria" w:hAnsi="Cambria"/>
+              </w:rPr>
+            </w:pPr>
+          </w:p>
+          <w:p>
+            <w:pPr>
+              <w:jc w:val="both"/>
+              <w:rPr>
+                <w:rFonts w:ascii="Cambria" w:hAnsi="Cambria"/>
+              </w:rPr>
+            </w:pPr>
+            <w:r>
+              <w:rPr>
+                <w:rFonts w:ascii="Cambria" w:hAnsi="Cambria"/>
+              </w:rPr>
+              <w:t>int main() {</w:t>
+            </w:r>
+          </w:p>
+          <w:p>
+            <w:pPr>
+              <w:ind w:left="720"/>
+              <w:jc w:val="both"/>
+              <w:rPr>
+                <w:rFonts w:ascii="Cambria" w:hAnsi="Cambria"/>
+              </w:rPr>
+            </w:pPr>
+            <w:r>
+              <w:rPr>
+                <w:rFonts w:ascii="Cambria" w:hAnsi="Cambria"/>
+              </w:rPr>
+              <w:t xml:space="preserve">void (*p)(void) = </w:t>
+            </w:r>
+            <w:r>
+              <w:rPr>
+                <w:rFonts w:ascii="Cambria" w:hAnsi="Cambria"/>
+              </w:rPr>
+              <w:t>abc();</w:t>
+            </w:r>
+          </w:p>
+          <w:p>
+            <w:pPr>
+              <w:ind w:left="720"/>
+              <w:jc w:val="both"/>
+              <w:rPr>
+                <w:rFonts w:ascii="Cambria" w:hAnsi="Cambria"/>
+              </w:rPr>
+            </w:pPr>
+            <w:r>
+              <w:rPr>
+                <w:rFonts w:ascii="Cambria" w:hAnsi="Cambria"/>
+              </w:rPr>
+              <w:t>p();</w:t>
+            </w:r>
+          </w:p>
+          <w:p>
+            <w:pPr>
+              <w:ind w:left="720"/>
+              <w:jc w:val="both"/>
+              <w:rPr>
+                <w:rFonts w:ascii="Cambria" w:hAnsi="Cambria"/>
+              </w:rPr>
+            </w:pPr>
+            <w:r>
+              <w:rPr>
+                <w:rFonts w:ascii="Cambria" w:hAnsi="Cambria"/>
+              </w:rPr>
+              <w:t>return 0;</w:t>
+            </w:r>
+          </w:p>
+          <w:p>
+            <w:pPr>
+              <w:jc w:val="both"/>
+              <w:rPr>
+                <w:rFonts w:ascii="Cambria" w:hAnsi="Cambria"/>
+              </w:rPr>
+            </w:pPr>
+            <w:r>
+              <w:rPr>
+                <w:rFonts w:ascii="Cambria" w:hAnsi="Cambria"/>
+              </w:rPr>
+              <w:t>}</w:t>
+            </w:r>
+          </w:p>
+          <w:p>
+            <w:pPr>
+              <w:jc w:val="both"/>
+              <w:rPr>
+                <w:rFonts w:ascii="Cambria" w:hAnsi="Cambria"/>
+              </w:rPr>
+            </w:pPr>
+          </w:p>
+          <w:p>
+            <w:pPr>
+              <w:jc w:val="both"/>
+              <w:rPr>
+                <w:rFonts w:ascii="Cambria" w:hAnsi="Cambria"/>
+              </w:rPr>
+            </w:pPr>
+            <w:r>
+              <w:rPr>
+                <w:rFonts w:ascii="Cambria" w:hAnsi="Cambria"/>
+              </w:rPr>
+              <w:t>void abc() {</w:t>
+            </w:r>
+          </w:p>
+          <w:p>
+            <w:pPr>
+              <w:ind w:left="720"/>
+              <w:jc w:val="both"/>
+              <w:rPr>
+                <w:rFonts w:ascii="Cambria" w:hAnsi="Cambria"/>
+              </w:rPr>
+            </w:pPr>
+            <w:r>
+              <w:rPr>
+                <w:rFonts w:ascii="Cambria" w:hAnsi="Cambria"/>
+              </w:rPr>
+              <w:t>return &amp;def</w:t>
             </w:r>
           </w:p>
           <w:p>
@@ -6590,7 +5785,7 @@
 </file>
 
 <file path=word/numbering.xml><?xml version="1.0" encoding="utf-8"?>
-<w:numbering xmlns:wpc="http://schemas.microsoft.com/office/word/2010/wordprocessingCanvas" xmlns:cx="http://schemas.microsoft.com/office/drawing/2014/chartex" xmlns:cx1="http://schemas.microsoft.com/office/drawing/2015/9/8/chartex" xmlns:cx2="http://schemas.microsoft.com/office/drawing/2015/10/21/chartex" xmlns:mc="http://schemas.openxmlformats.org/markup-compatibility/2006" xmlns:o="urn:schemas-microsoft-com:office:office" xmlns:r="http://schemas.openxmlformats.org/officeDocument/2006/relationships" xmlns:m="http://schemas.openxmlformats.org/officeDocument/2006/math" xmlns:v="urn:schemas-microsoft-com:vml" xmlns:wp14="http://schemas.microsoft.com/office/word/2010/wordprocessingDrawing" xmlns:wp="http://schemas.openxmlformats.org/drawingml/2006/wordprocessingDrawing" xmlns:w10="urn:schemas-microsoft-com:office:word" xmlns:w="http://schemas.openxmlformats.org/wordprocessingml/2006/main" xmlns:w14="http://schemas.microsoft.com/office/word/2010/wordml" xmlns:w15="http://schemas.microsoft.com/office/word/2012/wordml" xmlns:w16se="http://schemas.microsoft.com/office/word/2015/wordml/symex" xmlns:wpg="http://schemas.microsoft.com/office/word/2010/wordprocessingGroup" xmlns:wpi="http://schemas.microsoft.com/office/word/2010/wordprocessingInk" xmlns:wne="http://schemas.microsoft.com/office/word/2006/wordml" xmlns:wps="http://schemas.microsoft.com/office/word/2010/wordprocessingShape" mc:Ignorable="w14 w15 w16se wp14">
+<w:numbering xmlns:wpc="http://schemas.microsoft.com/office/word/2010/wordprocessingCanvas" xmlns:mc="http://schemas.openxmlformats.org/markup-compatibility/2006" xmlns:o="urn:schemas-microsoft-com:office:office" xmlns:r="http://schemas.openxmlformats.org/officeDocument/2006/relationships" xmlns:m="http://schemas.openxmlformats.org/officeDocument/2006/math" xmlns:v="urn:schemas-microsoft-com:vml" xmlns:wp14="http://schemas.microsoft.com/office/word/2010/wordprocessingDrawing" xmlns:wp="http://schemas.openxmlformats.org/drawingml/2006/wordprocessingDrawing" xmlns:w10="urn:schemas-microsoft-com:office:word" xmlns:w="http://schemas.openxmlformats.org/wordprocessingml/2006/main" xmlns:w14="http://schemas.microsoft.com/office/word/2010/wordml" xmlns:w15="http://schemas.microsoft.com/office/word/2012/wordml" xmlns:wpg="http://schemas.microsoft.com/office/word/2010/wordprocessingGroup" xmlns:wpi="http://schemas.microsoft.com/office/word/2010/wordprocessingInk" xmlns:wne="http://schemas.microsoft.com/office/word/2006/wordml" xmlns:wps="http://schemas.microsoft.com/office/word/2010/wordprocessingShape" mc:Ignorable="w14 w15 wp14">
   <w:abstractNum w:abstractNumId="0" w15:restartNumberingAfterBreak="0">
     <w:nsid w:val="3A2E24FB"/>
     <w:multiLevelType w:val="multilevel"/>
@@ -7151,7 +6346,7 @@
 </file>
 
 <file path=word/styles.xml><?xml version="1.0" encoding="utf-8"?>
-<w:styles xmlns:mc="http://schemas.openxmlformats.org/markup-compatibility/2006" xmlns:r="http://schemas.openxmlformats.org/officeDocument/2006/relationships" xmlns:w="http://schemas.openxmlformats.org/wordprocessingml/2006/main" xmlns:w14="http://schemas.microsoft.com/office/word/2010/wordml" xmlns:w15="http://schemas.microsoft.com/office/word/2012/wordml" xmlns:w16se="http://schemas.microsoft.com/office/word/2015/wordml/symex" mc:Ignorable="w14 w15 w16se">
+<w:styles xmlns:mc="http://schemas.openxmlformats.org/markup-compatibility/2006" xmlns:r="http://schemas.openxmlformats.org/officeDocument/2006/relationships" xmlns:w="http://schemas.openxmlformats.org/wordprocessingml/2006/main" xmlns:w14="http://schemas.microsoft.com/office/word/2010/wordml" xmlns:w15="http://schemas.microsoft.com/office/word/2012/wordml" mc:Ignorable="w14 w15">
   <w:docDefaults>
     <w:rPrDefault>
       <w:rPr>
@@ -7168,7 +6363,7 @@
       </w:pPr>
     </w:pPrDefault>
   </w:docDefaults>
-  <w:latentStyles w:defLockedState="0" w:defUIPriority="99" w:defSemiHidden="0" w:defUnhideWhenUsed="0" w:defQFormat="0" w:count="373">
+  <w:latentStyles w:defLockedState="0" w:defUIPriority="99" w:defSemiHidden="0" w:defUnhideWhenUsed="0" w:defQFormat="0" w:count="371">
     <w:lsdException w:name="Normal" w:uiPriority="0" w:qFormat="1"/>
     <w:lsdException w:name="heading 1" w:uiPriority="9" w:qFormat="1"/>
     <w:lsdException w:name="heading 2" w:semiHidden="1" w:uiPriority="9" w:unhideWhenUsed="1" w:qFormat="1"/>
@@ -7274,6 +6469,7 @@
     <w:lsdException w:name="HTML Sample" w:semiHidden="1" w:unhideWhenUsed="1"/>
     <w:lsdException w:name="HTML Typewriter" w:semiHidden="1" w:unhideWhenUsed="1"/>
     <w:lsdException w:name="HTML Variable" w:semiHidden="1" w:unhideWhenUsed="1"/>
+    <w:lsdException w:name="Normal Table" w:semiHidden="1" w:unhideWhenUsed="1"/>
     <w:lsdException w:name="annotation subject" w:semiHidden="1" w:unhideWhenUsed="1"/>
     <w:lsdException w:name="No List" w:semiHidden="1" w:unhideWhenUsed="1"/>
     <w:lsdException w:name="Outline List 1" w:semiHidden="1" w:unhideWhenUsed="1"/>
@@ -7319,9 +6515,11 @@
     <w:lsdException w:name="Table Subtle 1" w:semiHidden="1" w:unhideWhenUsed="1"/>
     <w:lsdException w:name="Table Subtle 2" w:semiHidden="1" w:unhideWhenUsed="1"/>
     <w:lsdException w:name="Table Web 1" w:semiHidden="1" w:unhideWhenUsed="1"/>
+    <w:lsdException w:name="Table Web 2" w:semiHidden="1" w:unhideWhenUsed="1"/>
     <w:lsdException w:name="Table Web 3" w:semiHidden="1" w:unhideWhenUsed="1"/>
     <w:lsdException w:name="Balloon Text" w:semiHidden="1" w:unhideWhenUsed="1"/>
     <w:lsdException w:name="Table Grid" w:uiPriority="39"/>
+    <w:lsdException w:name="Table Theme" w:semiHidden="1" w:unhideWhenUsed="1"/>
     <w:lsdException w:name="Placeholder Text" w:semiHidden="1"/>
     <w:lsdException w:name="No Spacing" w:uiPriority="1" w:qFormat="1"/>
     <w:lsdException w:name="Light Shading" w:uiPriority="60"/>
@@ -7537,8 +6735,6 @@
     <w:lsdException w:name="List Table 5 Dark Accent 6" w:uiPriority="50"/>
     <w:lsdException w:name="List Table 6 Colorful Accent 6" w:uiPriority="51"/>
     <w:lsdException w:name="List Table 7 Colorful Accent 6" w:uiPriority="52"/>
-    <w:lsdException w:name="Mention" w:semiHidden="1" w:unhideWhenUsed="1"/>
-    <w:lsdException w:name="Smart Hyperlink" w:semiHidden="1" w:unhideWhenUsed="1"/>
   </w:latentStyles>
   <w:style w:type="paragraph" w:default="1" w:styleId="Normal">
     <w:name w:val="Normal"/>

</xml_diff>